<commit_message>
changed the confusion matrix
confusion matrix now contains the new seeded matrix
</commit_message>
<xml_diff>
--- a/RE_Report_v3.docx
+++ b/RE_Report_v3.docx
@@ -482,8 +482,42 @@
           <w:sz w:val="24"/>
           <w:szCs w:val="24"/>
         </w:rPr>
-        <w:t xml:space="preserve"> is obtained and assigned to a variable. The pheno data and feature data of the eSet is assigned to their respective vectors. Expression is then obtained from the feature data via the </w:t>
-      </w:r>
+        <w:t xml:space="preserve"> is obtained and assigned to a variable. The </w:t>
+      </w:r>
+      <w:proofErr w:type="spellStart"/>
+      <w:r>
+        <w:rPr>
+          <w:sz w:val="24"/>
+          <w:szCs w:val="24"/>
+        </w:rPr>
+        <w:t>pheno</w:t>
+      </w:r>
+      <w:proofErr w:type="spellEnd"/>
+      <w:r>
+        <w:rPr>
+          <w:sz w:val="24"/>
+          <w:szCs w:val="24"/>
+        </w:rPr>
+        <w:t xml:space="preserve"> data and feature data of the </w:t>
+      </w:r>
+      <w:proofErr w:type="spellStart"/>
+      <w:r>
+        <w:rPr>
+          <w:sz w:val="24"/>
+          <w:szCs w:val="24"/>
+        </w:rPr>
+        <w:t>eSet</w:t>
+      </w:r>
+      <w:proofErr w:type="spellEnd"/>
+      <w:r>
+        <w:rPr>
+          <w:sz w:val="24"/>
+          <w:szCs w:val="24"/>
+        </w:rPr>
+        <w:t xml:space="preserve"> is assigned to their respective vectors. Expression is then obtained from the feature data via the </w:t>
+      </w:r>
+      <w:proofErr w:type="spellStart"/>
+      <w:proofErr w:type="gramStart"/>
       <w:r>
         <w:rPr>
           <w:rFonts w:ascii="Consolas" w:hAnsi="Consolas"/>
@@ -491,23 +525,9 @@
           <w:szCs w:val="20"/>
           <w:highlight w:val="lightGray"/>
         </w:rPr>
-        <w:t>exprs()</w:t>
-      </w:r>
-      <w:r>
-        <w:rPr>
-          <w:sz w:val="24"/>
-          <w:szCs w:val="24"/>
-        </w:rPr>
-        <w:t xml:space="preserve"> function. The gene symbols were then sub-setted from feature data and assigned to a variable as a vector. The expression data is then combined with the gene symbol vector to form a combined data frame. Row names were replaced with gene symbols. A class factor was </w:t>
-      </w:r>
-      <w:r>
-        <w:rPr>
-          <w:sz w:val="24"/>
-          <w:szCs w:val="24"/>
-        </w:rPr>
-        <w:lastRenderedPageBreak/>
-        <w:t xml:space="preserve">created for further use in the bootstrap method. A gene symbols vector was created. All data frames, factors and vectors were written into files using the </w:t>
-      </w:r>
+        <w:t>exprs</w:t>
+      </w:r>
+      <w:proofErr w:type="spellEnd"/>
       <w:r>
         <w:rPr>
           <w:rFonts w:ascii="Consolas" w:hAnsi="Consolas"/>
@@ -515,77 +535,9 @@
           <w:szCs w:val="20"/>
           <w:highlight w:val="lightGray"/>
         </w:rPr>
-        <w:t>write.csv()</w:t>
-      </w:r>
-      <w:r>
-        <w:rPr>
-          <w:rFonts w:ascii="Consolas" w:hAnsi="Consolas"/>
-          <w:sz w:val="20"/>
-          <w:szCs w:val="20"/>
-        </w:rPr>
-        <w:t xml:space="preserve"> </w:t>
-      </w:r>
-      <w:r>
-        <w:rPr>
-          <w:sz w:val="24"/>
-          <w:szCs w:val="24"/>
-        </w:rPr>
-        <w:t>command</w:t>
-      </w:r>
-    </w:p>
-    <w:p>
-      <w:pPr>
-        <w:jc w:val="both"/>
-        <w:rPr>
-          <w:b/>
-          <w:bCs/>
-          <w:sz w:val="24"/>
-          <w:szCs w:val="24"/>
-        </w:rPr>
-      </w:pPr>
-      <w:r>
-        <w:rPr>
-          <w:b/>
-          <w:bCs/>
-          <w:sz w:val="24"/>
-          <w:szCs w:val="24"/>
-        </w:rPr>
-        <w:t xml:space="preserve">Compression of </w:t>
-      </w:r>
-      <w:r>
-        <w:rPr>
-          <w:b/>
-          <w:bCs/>
-          <w:sz w:val="24"/>
-          <w:szCs w:val="24"/>
-        </w:rPr>
-        <w:t>Gene Expression</w:t>
-      </w:r>
-      <w:r>
-        <w:rPr>
-          <w:b/>
-          <w:bCs/>
-          <w:sz w:val="24"/>
-          <w:szCs w:val="24"/>
-        </w:rPr>
-        <w:t xml:space="preserve"> data</w:t>
-      </w:r>
-    </w:p>
-    <w:p>
-      <w:pPr>
-        <w:jc w:val="both"/>
-        <w:rPr>
-          <w:sz w:val="24"/>
-          <w:szCs w:val="24"/>
-        </w:rPr>
-      </w:pPr>
-      <w:r>
-        <w:rPr>
-          <w:sz w:val="24"/>
-          <w:szCs w:val="24"/>
-        </w:rPr>
-        <w:t xml:space="preserve">The combined data frame and gene symbols vector were first read into the R script using the </w:t>
-      </w:r>
+        <w:t>(</w:t>
+      </w:r>
+      <w:proofErr w:type="gramEnd"/>
       <w:r>
         <w:rPr>
           <w:rFonts w:ascii="Consolas" w:hAnsi="Consolas"/>
@@ -593,8 +545,40 @@
           <w:szCs w:val="20"/>
           <w:highlight w:val="lightGray"/>
         </w:rPr>
-        <w:t>read</w:t>
-      </w:r>
+        <w:t>)</w:t>
+      </w:r>
+      <w:r>
+        <w:rPr>
+          <w:sz w:val="24"/>
+          <w:szCs w:val="24"/>
+        </w:rPr>
+        <w:t xml:space="preserve"> function. The gene symbols were then sub-</w:t>
+      </w:r>
+      <w:proofErr w:type="spellStart"/>
+      <w:r>
+        <w:rPr>
+          <w:sz w:val="24"/>
+          <w:szCs w:val="24"/>
+        </w:rPr>
+        <w:t>setted</w:t>
+      </w:r>
+      <w:proofErr w:type="spellEnd"/>
+      <w:r>
+        <w:rPr>
+          <w:sz w:val="24"/>
+          <w:szCs w:val="24"/>
+        </w:rPr>
+        <w:t xml:space="preserve"> from feature data and assigned to a variable as a vector. The expression data is then combined with the gene symbol vector to form a combined data frame. Row names were replaced with gene symbols. A class factor was </w:t>
+      </w:r>
+      <w:r>
+        <w:rPr>
+          <w:sz w:val="24"/>
+          <w:szCs w:val="24"/>
+        </w:rPr>
+        <w:lastRenderedPageBreak/>
+        <w:t xml:space="preserve">created for further use in the bootstrap method. A gene symbols vector was created. All data frames, factors and vectors were written into files using the </w:t>
+      </w:r>
+      <w:proofErr w:type="gramStart"/>
       <w:r>
         <w:rPr>
           <w:rFonts w:ascii="Consolas" w:hAnsi="Consolas"/>
@@ -602,23 +586,9 @@
           <w:szCs w:val="20"/>
           <w:highlight w:val="lightGray"/>
         </w:rPr>
-        <w:t>.csv()</w:t>
-      </w:r>
-      <w:r>
-        <w:rPr>
-          <w:rFonts w:ascii="Consolas" w:hAnsi="Consolas"/>
-          <w:sz w:val="20"/>
-          <w:szCs w:val="20"/>
-        </w:rPr>
-        <w:t xml:space="preserve"> </w:t>
-      </w:r>
-      <w:r>
-        <w:rPr>
-          <w:sz w:val="24"/>
-          <w:szCs w:val="24"/>
-        </w:rPr>
-        <w:t xml:space="preserve">command. Using the </w:t>
-      </w:r>
+        <w:t>write.csv(</w:t>
+      </w:r>
+      <w:proofErr w:type="gramEnd"/>
       <w:r>
         <w:rPr>
           <w:rFonts w:ascii="Consolas" w:hAnsi="Consolas"/>
@@ -626,15 +596,78 @@
           <w:szCs w:val="20"/>
           <w:highlight w:val="lightGray"/>
         </w:rPr>
-        <w:t>unique()</w:t>
-      </w:r>
-      <w:r>
-        <w:rPr>
-          <w:sz w:val="24"/>
-          <w:szCs w:val="24"/>
-        </w:rPr>
-        <w:t xml:space="preserve"> function, the gene symbol vector was removed of any duplicate genes. An empty list was created using the </w:t>
-      </w:r>
+        <w:t>)</w:t>
+      </w:r>
+      <w:r>
+        <w:rPr>
+          <w:rFonts w:ascii="Consolas" w:hAnsi="Consolas"/>
+          <w:sz w:val="20"/>
+          <w:szCs w:val="20"/>
+        </w:rPr>
+        <w:t xml:space="preserve"> </w:t>
+      </w:r>
+      <w:r>
+        <w:rPr>
+          <w:sz w:val="24"/>
+          <w:szCs w:val="24"/>
+        </w:rPr>
+        <w:t>command</w:t>
+      </w:r>
+    </w:p>
+    <w:p>
+      <w:pPr>
+        <w:jc w:val="both"/>
+        <w:rPr>
+          <w:b/>
+          <w:bCs/>
+          <w:sz w:val="24"/>
+          <w:szCs w:val="24"/>
+        </w:rPr>
+      </w:pPr>
+      <w:r>
+        <w:rPr>
+          <w:b/>
+          <w:bCs/>
+          <w:sz w:val="24"/>
+          <w:szCs w:val="24"/>
+        </w:rPr>
+        <w:t xml:space="preserve">Compression of </w:t>
+      </w:r>
+      <w:r>
+        <w:rPr>
+          <w:b/>
+          <w:bCs/>
+          <w:sz w:val="24"/>
+          <w:szCs w:val="24"/>
+        </w:rPr>
+        <w:t>Gene Expression</w:t>
+      </w:r>
+      <w:r>
+        <w:rPr>
+          <w:b/>
+          <w:bCs/>
+          <w:sz w:val="24"/>
+          <w:szCs w:val="24"/>
+        </w:rPr>
+        <w:t xml:space="preserve"> data</w:t>
+      </w:r>
+    </w:p>
+    <w:p>
+      <w:pPr>
+        <w:jc w:val="both"/>
+        <w:rPr>
+          <w:sz w:val="24"/>
+          <w:szCs w:val="24"/>
+        </w:rPr>
+      </w:pPr>
+      <w:r>
+        <w:rPr>
+          <w:sz w:val="24"/>
+          <w:szCs w:val="24"/>
+        </w:rPr>
+        <w:t xml:space="preserve">The combined data frame and gene symbols vector were first read into the R script using the </w:t>
+      </w:r>
+      <w:proofErr w:type="gramStart"/>
       <w:r>
         <w:rPr>
           <w:rFonts w:ascii="Consolas" w:hAnsi="Consolas"/>
@@ -642,14 +675,7 @@
           <w:szCs w:val="20"/>
           <w:highlight w:val="lightGray"/>
         </w:rPr>
-        <w:t>list()</w:t>
-      </w:r>
-      <w:r>
-        <w:rPr>
-          <w:sz w:val="24"/>
-          <w:szCs w:val="24"/>
-        </w:rPr>
-        <w:t xml:space="preserve"> function. A simple function was written to determine the mean expression level for genes which have multiple rows. The </w:t>
+        <w:t>read</w:t>
       </w:r>
       <w:r>
         <w:rPr>
@@ -658,29 +684,9 @@
           <w:szCs w:val="20"/>
           <w:highlight w:val="lightGray"/>
         </w:rPr>
-        <w:t>lapply()</w:t>
-      </w:r>
-      <w:r>
-        <w:rPr>
-          <w:sz w:val="24"/>
-          <w:szCs w:val="24"/>
-        </w:rPr>
-        <w:t xml:space="preserve"> function was used on the list of gene symbols and expression data, with the beforementioned user-defined function. The list produced from the output </w:t>
-      </w:r>
-      <w:r>
-        <w:rPr>
-          <w:sz w:val="24"/>
-          <w:szCs w:val="24"/>
-        </w:rPr>
-        <w:t>was</w:t>
-      </w:r>
-      <w:r>
-        <w:rPr>
-          <w:sz w:val="24"/>
-          <w:szCs w:val="24"/>
-        </w:rPr>
-        <w:t xml:space="preserve"> then unlisted using the </w:t>
-      </w:r>
+        <w:t>.csv(</w:t>
+      </w:r>
+      <w:proofErr w:type="gramEnd"/>
       <w:r>
         <w:rPr>
           <w:rFonts w:ascii="Consolas" w:hAnsi="Consolas"/>
@@ -688,162 +694,24 @@
           <w:szCs w:val="20"/>
           <w:highlight w:val="lightGray"/>
         </w:rPr>
-        <w:t>sapply()</w:t>
-      </w:r>
-      <w:r>
-        <w:rPr>
-          <w:sz w:val="24"/>
-          <w:szCs w:val="24"/>
-        </w:rPr>
-        <w:t xml:space="preserve"> function, and </w:t>
-      </w:r>
-      <w:r>
-        <w:rPr>
-          <w:sz w:val="24"/>
-          <w:szCs w:val="24"/>
-        </w:rPr>
-        <w:t>converted into a data frame. The data frame was then written into a file for further used.</w:t>
-      </w:r>
-    </w:p>
-    <w:p>
-      <w:pPr>
-        <w:jc w:val="both"/>
-        <w:rPr>
-          <w:b/>
-          <w:bCs/>
-          <w:sz w:val="24"/>
-          <w:szCs w:val="24"/>
-        </w:rPr>
-      </w:pPr>
-      <w:r>
-        <w:rPr>
-          <w:b/>
-          <w:bCs/>
-          <w:sz w:val="24"/>
-          <w:szCs w:val="24"/>
-        </w:rPr>
-        <w:t>Bootstrap method</w:t>
-      </w:r>
-    </w:p>
-    <w:p>
-      <w:pPr>
-        <w:jc w:val="both"/>
-        <w:rPr>
-          <w:sz w:val="24"/>
-          <w:szCs w:val="24"/>
-        </w:rPr>
-      </w:pPr>
-      <w:r>
-        <w:rPr>
-          <w:sz w:val="24"/>
-          <w:szCs w:val="24"/>
-        </w:rPr>
-        <w:t>The bootstrap method is done on the statistical programming language R in RStudio</w:t>
-      </w:r>
-      <w:r>
-        <w:rPr>
-          <w:sz w:val="24"/>
-          <w:szCs w:val="24"/>
-        </w:rPr>
-        <w:t>. The working directory is first set at the start of the R script. The data frame containing the gene expression data was then read into the R script. The data frame was then reorganised to change the “normal” class columns to the first 4 columns and the “IDC” class columns to the last 16 columns. 2 methods were employed to obtain a binary matrix of significant genes</w:t>
-      </w:r>
-      <w:r>
-        <w:rPr>
-          <w:sz w:val="24"/>
-          <w:szCs w:val="24"/>
-        </w:rPr>
-        <w:t xml:space="preserve"> for 1000 resamplings (bootstraps).</w:t>
-      </w:r>
-    </w:p>
-    <w:p>
-      <w:pPr>
-        <w:jc w:val="both"/>
-        <w:rPr>
-          <w:sz w:val="24"/>
-          <w:szCs w:val="24"/>
-        </w:rPr>
-      </w:pPr>
-      <w:r>
-        <w:rPr>
-          <w:sz w:val="24"/>
-          <w:szCs w:val="24"/>
-        </w:rPr>
-        <w:t xml:space="preserve">Method 1: </w:t>
-      </w:r>
-      <w:r>
-        <w:rPr>
-          <w:sz w:val="24"/>
-          <w:szCs w:val="24"/>
-        </w:rPr>
-        <w:t xml:space="preserve">Using </w:t>
-      </w:r>
-      <w:r>
-        <w:rPr>
-          <w:sz w:val="24"/>
-          <w:szCs w:val="24"/>
-        </w:rPr>
-        <w:t>nested ‘</w:t>
-      </w:r>
-      <w:r>
-        <w:rPr>
-          <w:sz w:val="24"/>
-          <w:szCs w:val="24"/>
-        </w:rPr>
-        <w:t>for</w:t>
-      </w:r>
-      <w:r>
-        <w:rPr>
-          <w:sz w:val="24"/>
-          <w:szCs w:val="24"/>
-        </w:rPr>
-        <w:t>’</w:t>
-      </w:r>
-      <w:r>
-        <w:rPr>
-          <w:sz w:val="24"/>
-          <w:szCs w:val="24"/>
-        </w:rPr>
-        <w:t xml:space="preserve"> loops to produce binary matri</w:t>
-      </w:r>
-      <w:r>
-        <w:rPr>
-          <w:sz w:val="24"/>
-          <w:szCs w:val="24"/>
-        </w:rPr>
-        <w:t xml:space="preserve">x </w:t>
-      </w:r>
-    </w:p>
-    <w:p>
-      <w:pPr>
-        <w:jc w:val="both"/>
-        <w:rPr>
-          <w:sz w:val="24"/>
-          <w:szCs w:val="24"/>
-        </w:rPr>
-      </w:pPr>
-      <w:r>
-        <w:rPr>
-          <w:sz w:val="24"/>
-          <w:szCs w:val="24"/>
-        </w:rPr>
-        <w:t>Method 2: Using “genefilter” package’s “rowttests” function</w:t>
-      </w:r>
-    </w:p>
-    <w:p>
-      <w:pPr>
-        <w:jc w:val="both"/>
-        <w:rPr>
-          <w:sz w:val="24"/>
-          <w:szCs w:val="24"/>
-        </w:rPr>
-      </w:pPr>
-      <w:r>
-        <w:rPr>
-          <w:sz w:val="24"/>
-          <w:szCs w:val="24"/>
-        </w:rPr>
-        <w:t xml:space="preserve">The resulting output stored in a list was then converted into a matrix by both the </w:t>
-      </w:r>
+        <w:t>)</w:t>
+      </w:r>
+      <w:r>
+        <w:rPr>
+          <w:rFonts w:ascii="Consolas" w:hAnsi="Consolas"/>
+          <w:sz w:val="20"/>
+          <w:szCs w:val="20"/>
+        </w:rPr>
+        <w:t xml:space="preserve"> </w:t>
+      </w:r>
+      <w:r>
+        <w:rPr>
+          <w:sz w:val="24"/>
+          <w:szCs w:val="24"/>
+        </w:rPr>
+        <w:t xml:space="preserve">command. Using the </w:t>
+      </w:r>
+      <w:proofErr w:type="gramStart"/>
       <w:r>
         <w:rPr>
           <w:rFonts w:ascii="Consolas" w:hAnsi="Consolas"/>
@@ -851,15 +719,9 @@
           <w:szCs w:val="20"/>
           <w:highlight w:val="lightGray"/>
         </w:rPr>
-        <w:t>unlist()</w:t>
-      </w:r>
-      <w:r>
-        <w:rPr>
-          <w:sz w:val="24"/>
-          <w:szCs w:val="24"/>
-        </w:rPr>
-        <w:t xml:space="preserve"> function and the </w:t>
-      </w:r>
+        <w:t>unique(</w:t>
+      </w:r>
+      <w:proofErr w:type="gramEnd"/>
       <w:r>
         <w:rPr>
           <w:rFonts w:ascii="Consolas" w:hAnsi="Consolas"/>
@@ -867,15 +729,16 @@
           <w:szCs w:val="20"/>
           <w:highlight w:val="lightGray"/>
         </w:rPr>
-        <w:t>matrix()</w:t>
-      </w:r>
-      <w:r>
-        <w:rPr>
-          <w:sz w:val="24"/>
-          <w:szCs w:val="24"/>
-        </w:rPr>
-        <w:t xml:space="preserve"> function. The frequency of significance of each gene out of 1000 resamplings was computed using a ‘for’ loop. The “caret” package was then installed. A confusion matrix was then produced using the </w:t>
-      </w:r>
+        <w:t>)</w:t>
+      </w:r>
+      <w:r>
+        <w:rPr>
+          <w:sz w:val="24"/>
+          <w:szCs w:val="24"/>
+        </w:rPr>
+        <w:t xml:space="preserve"> function, the gene symbol vector was removed of any duplicate genes. An empty list was created using the </w:t>
+      </w:r>
+      <w:proofErr w:type="gramStart"/>
       <w:r>
         <w:rPr>
           <w:rFonts w:ascii="Consolas" w:hAnsi="Consolas"/>
@@ -883,15 +746,9 @@
           <w:szCs w:val="20"/>
           <w:highlight w:val="lightGray"/>
         </w:rPr>
-        <w:t>confusionMatrix()</w:t>
-      </w:r>
-      <w:r>
-        <w:rPr>
-          <w:sz w:val="24"/>
-          <w:szCs w:val="24"/>
-        </w:rPr>
-        <w:t xml:space="preserve"> function from the “caret” package. The precision, recall and F-score were subsequently calculated using the output of the </w:t>
-      </w:r>
+        <w:t>list(</w:t>
+      </w:r>
+      <w:proofErr w:type="gramEnd"/>
       <w:r>
         <w:rPr>
           <w:rFonts w:ascii="Consolas" w:hAnsi="Consolas"/>
@@ -899,7 +756,438 @@
           <w:szCs w:val="20"/>
           <w:highlight w:val="lightGray"/>
         </w:rPr>
-        <w:t>confusionMatrix()</w:t>
+        <w:t>)</w:t>
+      </w:r>
+      <w:r>
+        <w:rPr>
+          <w:sz w:val="24"/>
+          <w:szCs w:val="24"/>
+        </w:rPr>
+        <w:t xml:space="preserve"> function. A simple function was written to determine the mean expression level for genes which have multiple rows. The </w:t>
+      </w:r>
+      <w:proofErr w:type="spellStart"/>
+      <w:proofErr w:type="gramStart"/>
+      <w:r>
+        <w:rPr>
+          <w:rFonts w:ascii="Consolas" w:hAnsi="Consolas"/>
+          <w:sz w:val="20"/>
+          <w:szCs w:val="20"/>
+          <w:highlight w:val="lightGray"/>
+        </w:rPr>
+        <w:t>lapply</w:t>
+      </w:r>
+      <w:proofErr w:type="spellEnd"/>
+      <w:r>
+        <w:rPr>
+          <w:rFonts w:ascii="Consolas" w:hAnsi="Consolas"/>
+          <w:sz w:val="20"/>
+          <w:szCs w:val="20"/>
+          <w:highlight w:val="lightGray"/>
+        </w:rPr>
+        <w:t>(</w:t>
+      </w:r>
+      <w:proofErr w:type="gramEnd"/>
+      <w:r>
+        <w:rPr>
+          <w:rFonts w:ascii="Consolas" w:hAnsi="Consolas"/>
+          <w:sz w:val="20"/>
+          <w:szCs w:val="20"/>
+          <w:highlight w:val="lightGray"/>
+        </w:rPr>
+        <w:t>)</w:t>
+      </w:r>
+      <w:r>
+        <w:rPr>
+          <w:sz w:val="24"/>
+          <w:szCs w:val="24"/>
+        </w:rPr>
+        <w:t xml:space="preserve"> function was used on the list of gene symbols and expression data, with the beforementioned user-defined function. The list produced from the output </w:t>
+      </w:r>
+      <w:r>
+        <w:rPr>
+          <w:sz w:val="24"/>
+          <w:szCs w:val="24"/>
+        </w:rPr>
+        <w:t>was</w:t>
+      </w:r>
+      <w:r>
+        <w:rPr>
+          <w:sz w:val="24"/>
+          <w:szCs w:val="24"/>
+        </w:rPr>
+        <w:t xml:space="preserve"> then unlisted using the </w:t>
+      </w:r>
+      <w:proofErr w:type="spellStart"/>
+      <w:proofErr w:type="gramStart"/>
+      <w:r>
+        <w:rPr>
+          <w:rFonts w:ascii="Consolas" w:hAnsi="Consolas"/>
+          <w:sz w:val="20"/>
+          <w:szCs w:val="20"/>
+          <w:highlight w:val="lightGray"/>
+        </w:rPr>
+        <w:t>sapply</w:t>
+      </w:r>
+      <w:proofErr w:type="spellEnd"/>
+      <w:r>
+        <w:rPr>
+          <w:rFonts w:ascii="Consolas" w:hAnsi="Consolas"/>
+          <w:sz w:val="20"/>
+          <w:szCs w:val="20"/>
+          <w:highlight w:val="lightGray"/>
+        </w:rPr>
+        <w:t>(</w:t>
+      </w:r>
+      <w:proofErr w:type="gramEnd"/>
+      <w:r>
+        <w:rPr>
+          <w:rFonts w:ascii="Consolas" w:hAnsi="Consolas"/>
+          <w:sz w:val="20"/>
+          <w:szCs w:val="20"/>
+          <w:highlight w:val="lightGray"/>
+        </w:rPr>
+        <w:t>)</w:t>
+      </w:r>
+      <w:r>
+        <w:rPr>
+          <w:sz w:val="24"/>
+          <w:szCs w:val="24"/>
+        </w:rPr>
+        <w:t xml:space="preserve"> function, and </w:t>
+      </w:r>
+      <w:r>
+        <w:rPr>
+          <w:sz w:val="24"/>
+          <w:szCs w:val="24"/>
+        </w:rPr>
+        <w:t>converted into a data frame. The data frame was then written into a file for further used.</w:t>
+      </w:r>
+    </w:p>
+    <w:p>
+      <w:pPr>
+        <w:jc w:val="both"/>
+        <w:rPr>
+          <w:b/>
+          <w:bCs/>
+          <w:sz w:val="24"/>
+          <w:szCs w:val="24"/>
+        </w:rPr>
+      </w:pPr>
+      <w:r>
+        <w:rPr>
+          <w:b/>
+          <w:bCs/>
+          <w:sz w:val="24"/>
+          <w:szCs w:val="24"/>
+        </w:rPr>
+        <w:t>Bootstrap method</w:t>
+      </w:r>
+    </w:p>
+    <w:p>
+      <w:pPr>
+        <w:jc w:val="both"/>
+        <w:rPr>
+          <w:sz w:val="24"/>
+          <w:szCs w:val="24"/>
+        </w:rPr>
+      </w:pPr>
+      <w:r>
+        <w:rPr>
+          <w:sz w:val="24"/>
+          <w:szCs w:val="24"/>
+        </w:rPr>
+        <w:t>The bootstrap method is done on the statistical programming language R in RStudio</w:t>
+      </w:r>
+      <w:r>
+        <w:rPr>
+          <w:sz w:val="24"/>
+          <w:szCs w:val="24"/>
+        </w:rPr>
+        <w:t>. The working directory is first set at the start of the R script. The data frame containing the gene expression data was then read into the R script. The data frame was then reorganised to change the “normal” class columns to the first 4 columns and the “IDC” class columns to the last 16 columns. 2 methods were employed to obtain a binary matrix of significant genes</w:t>
+      </w:r>
+      <w:r>
+        <w:rPr>
+          <w:sz w:val="24"/>
+          <w:szCs w:val="24"/>
+        </w:rPr>
+        <w:t xml:space="preserve"> for 1000 </w:t>
+      </w:r>
+      <w:proofErr w:type="spellStart"/>
+      <w:r>
+        <w:rPr>
+          <w:sz w:val="24"/>
+          <w:szCs w:val="24"/>
+        </w:rPr>
+        <w:t>resamplings</w:t>
+      </w:r>
+      <w:proofErr w:type="spellEnd"/>
+      <w:r>
+        <w:rPr>
+          <w:sz w:val="24"/>
+          <w:szCs w:val="24"/>
+        </w:rPr>
+        <w:t xml:space="preserve"> (bootstraps).</w:t>
+      </w:r>
+    </w:p>
+    <w:p>
+      <w:pPr>
+        <w:jc w:val="both"/>
+        <w:rPr>
+          <w:sz w:val="24"/>
+          <w:szCs w:val="24"/>
+        </w:rPr>
+      </w:pPr>
+      <w:r>
+        <w:rPr>
+          <w:sz w:val="24"/>
+          <w:szCs w:val="24"/>
+        </w:rPr>
+        <w:t xml:space="preserve">Method 1: </w:t>
+      </w:r>
+      <w:r>
+        <w:rPr>
+          <w:sz w:val="24"/>
+          <w:szCs w:val="24"/>
+        </w:rPr>
+        <w:t xml:space="preserve">Using </w:t>
+      </w:r>
+      <w:r>
+        <w:rPr>
+          <w:sz w:val="24"/>
+          <w:szCs w:val="24"/>
+        </w:rPr>
+        <w:t>nested ‘</w:t>
+      </w:r>
+      <w:r>
+        <w:rPr>
+          <w:sz w:val="24"/>
+          <w:szCs w:val="24"/>
+        </w:rPr>
+        <w:t>for</w:t>
+      </w:r>
+      <w:r>
+        <w:rPr>
+          <w:sz w:val="24"/>
+          <w:szCs w:val="24"/>
+        </w:rPr>
+        <w:t>’</w:t>
+      </w:r>
+      <w:r>
+        <w:rPr>
+          <w:sz w:val="24"/>
+          <w:szCs w:val="24"/>
+        </w:rPr>
+        <w:t xml:space="preserve"> loops to produce binary matri</w:t>
+      </w:r>
+      <w:r>
+        <w:rPr>
+          <w:sz w:val="24"/>
+          <w:szCs w:val="24"/>
+        </w:rPr>
+        <w:t xml:space="preserve">x </w:t>
+      </w:r>
+    </w:p>
+    <w:p>
+      <w:pPr>
+        <w:jc w:val="both"/>
+        <w:rPr>
+          <w:sz w:val="24"/>
+          <w:szCs w:val="24"/>
+        </w:rPr>
+      </w:pPr>
+      <w:r>
+        <w:rPr>
+          <w:sz w:val="24"/>
+          <w:szCs w:val="24"/>
+        </w:rPr>
+        <w:t>Method 2: Using “</w:t>
+      </w:r>
+      <w:proofErr w:type="spellStart"/>
+      <w:r>
+        <w:rPr>
+          <w:sz w:val="24"/>
+          <w:szCs w:val="24"/>
+        </w:rPr>
+        <w:t>genefilter</w:t>
+      </w:r>
+      <w:proofErr w:type="spellEnd"/>
+      <w:r>
+        <w:rPr>
+          <w:sz w:val="24"/>
+          <w:szCs w:val="24"/>
+        </w:rPr>
+        <w:t>” package’s “</w:t>
+      </w:r>
+      <w:proofErr w:type="spellStart"/>
+      <w:r>
+        <w:rPr>
+          <w:sz w:val="24"/>
+          <w:szCs w:val="24"/>
+        </w:rPr>
+        <w:t>rowttests</w:t>
+      </w:r>
+      <w:proofErr w:type="spellEnd"/>
+      <w:r>
+        <w:rPr>
+          <w:sz w:val="24"/>
+          <w:szCs w:val="24"/>
+        </w:rPr>
+        <w:t>” function</w:t>
+      </w:r>
+    </w:p>
+    <w:p>
+      <w:pPr>
+        <w:jc w:val="both"/>
+        <w:rPr>
+          <w:sz w:val="24"/>
+          <w:szCs w:val="24"/>
+        </w:rPr>
+      </w:pPr>
+      <w:r>
+        <w:rPr>
+          <w:sz w:val="24"/>
+          <w:szCs w:val="24"/>
+        </w:rPr>
+        <w:t xml:space="preserve">The resulting output stored in a list was then converted into a matrix by both the </w:t>
+      </w:r>
+      <w:proofErr w:type="spellStart"/>
+      <w:proofErr w:type="gramStart"/>
+      <w:r>
+        <w:rPr>
+          <w:rFonts w:ascii="Consolas" w:hAnsi="Consolas"/>
+          <w:sz w:val="20"/>
+          <w:szCs w:val="20"/>
+          <w:highlight w:val="lightGray"/>
+        </w:rPr>
+        <w:t>unlist</w:t>
+      </w:r>
+      <w:proofErr w:type="spellEnd"/>
+      <w:r>
+        <w:rPr>
+          <w:rFonts w:ascii="Consolas" w:hAnsi="Consolas"/>
+          <w:sz w:val="20"/>
+          <w:szCs w:val="20"/>
+          <w:highlight w:val="lightGray"/>
+        </w:rPr>
+        <w:t>(</w:t>
+      </w:r>
+      <w:proofErr w:type="gramEnd"/>
+      <w:r>
+        <w:rPr>
+          <w:rFonts w:ascii="Consolas" w:hAnsi="Consolas"/>
+          <w:sz w:val="20"/>
+          <w:szCs w:val="20"/>
+          <w:highlight w:val="lightGray"/>
+        </w:rPr>
+        <w:t>)</w:t>
+      </w:r>
+      <w:r>
+        <w:rPr>
+          <w:sz w:val="24"/>
+          <w:szCs w:val="24"/>
+        </w:rPr>
+        <w:t xml:space="preserve"> function and the </w:t>
+      </w:r>
+      <w:r>
+        <w:rPr>
+          <w:rFonts w:ascii="Consolas" w:hAnsi="Consolas"/>
+          <w:sz w:val="20"/>
+          <w:szCs w:val="20"/>
+          <w:highlight w:val="lightGray"/>
+        </w:rPr>
+        <w:t>matrix()</w:t>
+      </w:r>
+      <w:r>
+        <w:rPr>
+          <w:sz w:val="24"/>
+          <w:szCs w:val="24"/>
+        </w:rPr>
+        <w:t xml:space="preserve"> function. The frequency of significance of each gene out of 1000 </w:t>
+      </w:r>
+      <w:proofErr w:type="spellStart"/>
+      <w:r>
+        <w:rPr>
+          <w:sz w:val="24"/>
+          <w:szCs w:val="24"/>
+        </w:rPr>
+        <w:t>resamplings</w:t>
+      </w:r>
+      <w:proofErr w:type="spellEnd"/>
+      <w:r>
+        <w:rPr>
+          <w:sz w:val="24"/>
+          <w:szCs w:val="24"/>
+        </w:rPr>
+        <w:t xml:space="preserve"> was computed using a ‘for’ loop. The “caret” package was then installed. A confusion matrix was then produced using the </w:t>
+      </w:r>
+      <w:proofErr w:type="spellStart"/>
+      <w:proofErr w:type="gramStart"/>
+      <w:r>
+        <w:rPr>
+          <w:rFonts w:ascii="Consolas" w:hAnsi="Consolas"/>
+          <w:sz w:val="20"/>
+          <w:szCs w:val="20"/>
+          <w:highlight w:val="lightGray"/>
+        </w:rPr>
+        <w:t>confusionMatrix</w:t>
+      </w:r>
+      <w:proofErr w:type="spellEnd"/>
+      <w:r>
+        <w:rPr>
+          <w:rFonts w:ascii="Consolas" w:hAnsi="Consolas"/>
+          <w:sz w:val="20"/>
+          <w:szCs w:val="20"/>
+          <w:highlight w:val="lightGray"/>
+        </w:rPr>
+        <w:t>(</w:t>
+      </w:r>
+      <w:proofErr w:type="gramEnd"/>
+      <w:r>
+        <w:rPr>
+          <w:rFonts w:ascii="Consolas" w:hAnsi="Consolas"/>
+          <w:sz w:val="20"/>
+          <w:szCs w:val="20"/>
+          <w:highlight w:val="lightGray"/>
+        </w:rPr>
+        <w:t>)</w:t>
+      </w:r>
+      <w:r>
+        <w:rPr>
+          <w:sz w:val="24"/>
+          <w:szCs w:val="24"/>
+        </w:rPr>
+        <w:t xml:space="preserve"> function from the “caret” package. The precision, recall and F-score were subsequently calculated using the output of the </w:t>
+      </w:r>
+      <w:proofErr w:type="spellStart"/>
+      <w:proofErr w:type="gramStart"/>
+      <w:r>
+        <w:rPr>
+          <w:rFonts w:ascii="Consolas" w:hAnsi="Consolas"/>
+          <w:sz w:val="20"/>
+          <w:szCs w:val="20"/>
+          <w:highlight w:val="lightGray"/>
+        </w:rPr>
+        <w:t>confusionMatrix</w:t>
+      </w:r>
+      <w:proofErr w:type="spellEnd"/>
+      <w:r>
+        <w:rPr>
+          <w:rFonts w:ascii="Consolas" w:hAnsi="Consolas"/>
+          <w:sz w:val="20"/>
+          <w:szCs w:val="20"/>
+          <w:highlight w:val="lightGray"/>
+        </w:rPr>
+        <w:t>(</w:t>
+      </w:r>
+      <w:proofErr w:type="gramEnd"/>
+      <w:r>
+        <w:rPr>
+          <w:rFonts w:ascii="Consolas" w:hAnsi="Consolas"/>
+          <w:sz w:val="20"/>
+          <w:szCs w:val="20"/>
+          <w:highlight w:val="lightGray"/>
+        </w:rPr>
+        <w:t>)</w:t>
       </w:r>
       <w:r>
         <w:rPr>
@@ -1133,7 +1421,7 @@
         <mc:AlternateContent>
           <mc:Choice Requires="wps">
             <w:drawing>
-              <wp:anchor distT="45720" distB="45720" distL="114300" distR="114300" simplePos="0" relativeHeight="251662336" behindDoc="0" locked="0" layoutInCell="1" allowOverlap="1" wp14:anchorId="22C53999" wp14:editId="09137842">
+              <wp:anchor distT="45720" distB="45720" distL="114300" distR="114300" simplePos="0" relativeHeight="251662336" behindDoc="0" locked="0" layoutInCell="1" allowOverlap="1" wp14:anchorId="22C53999" wp14:editId="6DC12E8D">
                 <wp:simplePos x="0" y="0"/>
                 <wp:positionH relativeFrom="column">
                   <wp:posOffset>190549</wp:posOffset>
@@ -1201,6 +1489,7 @@
                               </w:rPr>
                               <w:t xml:space="preserve">of </w:t>
                             </w:r>
+                            <w:proofErr w:type="spellStart"/>
                             <w:r>
                               <w:rPr>
                                 <w:rFonts w:ascii="Consolas" w:hAnsi="Consolas"/>
@@ -1210,6 +1499,7 @@
                               </w:rPr>
                               <w:t>sum_vect</w:t>
                             </w:r>
+                            <w:proofErr w:type="spellEnd"/>
                             <w:r>
                               <w:rPr>
                                 <w:i/>
@@ -1280,6 +1570,7 @@
                         </w:rPr>
                         <w:t xml:space="preserve">of </w:t>
                       </w:r>
+                      <w:proofErr w:type="spellStart"/>
                       <w:r>
                         <w:rPr>
                           <w:rFonts w:ascii="Consolas" w:hAnsi="Consolas"/>
@@ -1289,6 +1580,7 @@
                         </w:rPr>
                         <w:t>sum_vect</w:t>
                       </w:r>
+                      <w:proofErr w:type="spellEnd"/>
                       <w:r>
                         <w:rPr>
                           <w:i/>
@@ -1335,78 +1627,6 @@
       </w:pPr>
       <w:r>
         <w:rPr>
-          <w:sz w:val="24"/>
-          <w:szCs w:val="24"/>
-        </w:rPr>
-        <w:t>With reference to f</w:t>
-      </w:r>
-      <w:r>
-        <w:rPr>
-          <w:sz w:val="24"/>
-          <w:szCs w:val="24"/>
-        </w:rPr>
-        <w:t>igure 1</w:t>
-      </w:r>
-      <w:r>
-        <w:rPr>
-          <w:sz w:val="24"/>
-          <w:szCs w:val="24"/>
-        </w:rPr>
-        <w:t>,</w:t>
-      </w:r>
-      <w:r>
-        <w:rPr>
-          <w:sz w:val="24"/>
-          <w:szCs w:val="24"/>
-        </w:rPr>
-        <w:t xml:space="preserve"> genes</w:t>
-      </w:r>
-      <w:r>
-        <w:rPr>
-          <w:sz w:val="24"/>
-          <w:szCs w:val="24"/>
-        </w:rPr>
-        <w:t xml:space="preserve"> expressed in breast cancer</w:t>
-      </w:r>
-      <w:r>
-        <w:rPr>
-          <w:sz w:val="24"/>
-          <w:szCs w:val="24"/>
-        </w:rPr>
-        <w:t xml:space="preserve"> </w:t>
-      </w:r>
-      <w:r>
-        <w:rPr>
-          <w:sz w:val="24"/>
-          <w:szCs w:val="24"/>
-        </w:rPr>
-        <w:t>are expressed at a highest density of</w:t>
-      </w:r>
-      <w:r>
-        <w:rPr>
-          <w:sz w:val="24"/>
-          <w:szCs w:val="24"/>
-        </w:rPr>
-        <w:t xml:space="preserve"> </w:t>
-      </w:r>
-      <w:r>
-        <w:rPr>
-          <w:sz w:val="24"/>
-          <w:szCs w:val="24"/>
-        </w:rPr>
-        <w:t>around 50 - 100 samplings out of 1000. The frequency of gene significance decreases as the number of significant samplings increases.</w:t>
-      </w:r>
-    </w:p>
-    <w:p>
-      <w:pPr>
-        <w:jc w:val="both"/>
-        <w:rPr>
-          <w:sz w:val="24"/>
-          <w:szCs w:val="24"/>
-        </w:rPr>
-      </w:pPr>
-      <w:r>
-        <w:rPr>
           <w:b/>
           <w:bCs/>
           <w:noProof/>
@@ -1415,26 +1635,26 @@
           <w:u w:val="single"/>
         </w:rPr>
         <w:drawing>
-          <wp:anchor distT="0" distB="0" distL="114300" distR="114300" simplePos="0" relativeHeight="251663360" behindDoc="0" locked="0" layoutInCell="1" allowOverlap="1" wp14:anchorId="7788BEAC" wp14:editId="12D3BD56">
+          <wp:anchor distT="0" distB="0" distL="114300" distR="114300" simplePos="0" relativeHeight="251668480" behindDoc="1" locked="0" layoutInCell="1" allowOverlap="1" wp14:anchorId="173B1C05" wp14:editId="23366E6E">
             <wp:simplePos x="0" y="0"/>
             <wp:positionH relativeFrom="column">
-              <wp:posOffset>520700</wp:posOffset>
+              <wp:posOffset>761512</wp:posOffset>
             </wp:positionH>
             <wp:positionV relativeFrom="paragraph">
-              <wp:posOffset>130517</wp:posOffset>
+              <wp:posOffset>672465</wp:posOffset>
             </wp:positionV>
-            <wp:extent cx="4685030" cy="2889250"/>
-            <wp:effectExtent l="0" t="0" r="1270" b="6350"/>
+            <wp:extent cx="4144010" cy="2959735"/>
+            <wp:effectExtent l="0" t="0" r="8890" b="0"/>
             <wp:wrapTight wrapText="bothSides">
               <wp:wrapPolygon edited="0">
                 <wp:start x="0" y="0"/>
-                <wp:lineTo x="0" y="21505"/>
-                <wp:lineTo x="21518" y="21505"/>
-                <wp:lineTo x="21518" y="0"/>
+                <wp:lineTo x="0" y="21410"/>
+                <wp:lineTo x="21547" y="21410"/>
+                <wp:lineTo x="21547" y="0"/>
                 <wp:lineTo x="0" y="0"/>
               </wp:wrapPolygon>
             </wp:wrapTight>
-            <wp:docPr id="4" name="Picture 4" descr="A screenshot of a cell phone&#10;&#10;Description automatically generated"/>
+            <wp:docPr id="1" name="Picture 1" descr="A screenshot of a cell phone&#10;&#10;Description automatically generated"/>
             <wp:cNvGraphicFramePr>
               <a:graphicFrameLocks xmlns:a="http://schemas.openxmlformats.org/drawingml/2006/main" noChangeAspect="1"/>
             </wp:cNvGraphicFramePr>
@@ -1442,7 +1662,7 @@
               <a:graphicData uri="http://schemas.openxmlformats.org/drawingml/2006/picture">
                 <pic:pic xmlns:pic="http://schemas.openxmlformats.org/drawingml/2006/picture">
                   <pic:nvPicPr>
-                    <pic:cNvPr id="4" name="Confusion Matrix diagram.png"/>
+                    <pic:cNvPr id="1" name="Confusion Matrix diagram.png"/>
                     <pic:cNvPicPr/>
                   </pic:nvPicPr>
                   <pic:blipFill>
@@ -1460,7 +1680,7 @@
                   <pic:spPr>
                     <a:xfrm>
                       <a:off x="0" y="0"/>
-                      <a:ext cx="4685030" cy="2889250"/>
+                      <a:ext cx="4144010" cy="2959735"/>
                     </a:xfrm>
                     <a:prstGeom prst="rect">
                       <a:avLst/>
@@ -1478,6 +1698,78 @@
           </wp:anchor>
         </w:drawing>
       </w:r>
+      <w:r>
+        <w:rPr>
+          <w:sz w:val="24"/>
+          <w:szCs w:val="24"/>
+        </w:rPr>
+        <w:t>With reference to f</w:t>
+      </w:r>
+      <w:r>
+        <w:rPr>
+          <w:sz w:val="24"/>
+          <w:szCs w:val="24"/>
+        </w:rPr>
+        <w:t>igure 1</w:t>
+      </w:r>
+      <w:r>
+        <w:rPr>
+          <w:sz w:val="24"/>
+          <w:szCs w:val="24"/>
+        </w:rPr>
+        <w:t>,</w:t>
+      </w:r>
+      <w:r>
+        <w:rPr>
+          <w:sz w:val="24"/>
+          <w:szCs w:val="24"/>
+        </w:rPr>
+        <w:t xml:space="preserve"> genes</w:t>
+      </w:r>
+      <w:r>
+        <w:rPr>
+          <w:sz w:val="24"/>
+          <w:szCs w:val="24"/>
+        </w:rPr>
+        <w:t xml:space="preserve"> expressed in breast cancer</w:t>
+      </w:r>
+      <w:r>
+        <w:rPr>
+          <w:sz w:val="24"/>
+          <w:szCs w:val="24"/>
+        </w:rPr>
+        <w:t xml:space="preserve"> </w:t>
+      </w:r>
+      <w:r>
+        <w:rPr>
+          <w:sz w:val="24"/>
+          <w:szCs w:val="24"/>
+        </w:rPr>
+        <w:t>are expressed at a highest density of</w:t>
+      </w:r>
+      <w:r>
+        <w:rPr>
+          <w:sz w:val="24"/>
+          <w:szCs w:val="24"/>
+        </w:rPr>
+        <w:t xml:space="preserve"> </w:t>
+      </w:r>
+      <w:r>
+        <w:rPr>
+          <w:sz w:val="24"/>
+          <w:szCs w:val="24"/>
+        </w:rPr>
+        <w:t>around 50 - 100 samplings out of 1000. The frequency of gene significance decreases as the number of significant samplings increases.</w:t>
+      </w:r>
+    </w:p>
+    <w:p>
+      <w:pPr>
+        <w:jc w:val="both"/>
+        <w:rPr>
+          <w:sz w:val="24"/>
+          <w:szCs w:val="24"/>
+        </w:rPr>
+      </w:pPr>
     </w:p>
     <w:p>
       <w:pPr>
@@ -1824,6 +2116,8 @@
         <w:lastRenderedPageBreak/>
         <w:t>Discussion (1 to 3 paragraphs)</w:t>
       </w:r>
+      <w:bookmarkStart w:id="0" w:name="_GoBack"/>
+      <w:bookmarkEnd w:id="0"/>
     </w:p>
     <w:p>
       <w:pPr>
@@ -1868,8 +2162,6 @@
           <w:u w:val="single"/>
         </w:rPr>
       </w:pPr>
-      <w:bookmarkStart w:id="0" w:name="_GoBack"/>
-      <w:bookmarkEnd w:id="0"/>
       <w:r>
         <w:rPr>
           <w:b/>
@@ -1894,12 +2186,37 @@
           <w:szCs w:val="24"/>
         </w:rPr>
       </w:pPr>
-      <w:r>
-        <w:rPr>
-          <w:sz w:val="24"/>
-          <w:szCs w:val="24"/>
-        </w:rPr>
-        <w:t>Fagard RH, Staessen JA, Thijs L. Advantages and disadvantages of the meta-analysis approach.</w:t>
+      <w:proofErr w:type="spellStart"/>
+      <w:r>
+        <w:rPr>
+          <w:sz w:val="24"/>
+          <w:szCs w:val="24"/>
+        </w:rPr>
+        <w:t>Fagard</w:t>
+      </w:r>
+      <w:proofErr w:type="spellEnd"/>
+      <w:r>
+        <w:rPr>
+          <w:sz w:val="24"/>
+          <w:szCs w:val="24"/>
+        </w:rPr>
+        <w:t xml:space="preserve"> RH, </w:t>
+      </w:r>
+      <w:proofErr w:type="spellStart"/>
+      <w:r>
+        <w:rPr>
+          <w:sz w:val="24"/>
+          <w:szCs w:val="24"/>
+        </w:rPr>
+        <w:t>Staessen</w:t>
+      </w:r>
+      <w:proofErr w:type="spellEnd"/>
+      <w:r>
+        <w:rPr>
+          <w:sz w:val="24"/>
+          <w:szCs w:val="24"/>
+        </w:rPr>
+        <w:t xml:space="preserve"> JA, Thijs L. Advantages and disadvantages of the meta-analysis approach.</w:t>
       </w:r>
       <w:r>
         <w:rPr>
@@ -1913,7 +2230,39 @@
           <w:sz w:val="24"/>
           <w:szCs w:val="24"/>
         </w:rPr>
-        <w:t>J Hypertens Suppl. 1996 Sep;14(2):S9-12; discussion S13.</w:t>
+        <w:t xml:space="preserve">J </w:t>
+      </w:r>
+      <w:proofErr w:type="spellStart"/>
+      <w:r>
+        <w:rPr>
+          <w:sz w:val="24"/>
+          <w:szCs w:val="24"/>
+        </w:rPr>
+        <w:t>Hypertens</w:t>
+      </w:r>
+      <w:proofErr w:type="spellEnd"/>
+      <w:r>
+        <w:rPr>
+          <w:sz w:val="24"/>
+          <w:szCs w:val="24"/>
+        </w:rPr>
+        <w:t xml:space="preserve"> Suppl. 1996 Sep;14(2</w:t>
+      </w:r>
+      <w:proofErr w:type="gramStart"/>
+      <w:r>
+        <w:rPr>
+          <w:sz w:val="24"/>
+          <w:szCs w:val="24"/>
+        </w:rPr>
+        <w:t>):S</w:t>
+      </w:r>
+      <w:proofErr w:type="gramEnd"/>
+      <w:r>
+        <w:rPr>
+          <w:sz w:val="24"/>
+          <w:szCs w:val="24"/>
+        </w:rPr>
+        <w:t>9-12; discussion S13.</w:t>
       </w:r>
     </w:p>
     <w:p>
@@ -1933,7 +2282,87 @@
           <w:sz w:val="24"/>
           <w:szCs w:val="24"/>
         </w:rPr>
-        <w:t>Ganesh N. Sharma, Rahul Dave, Jyotsana Sanadya, Piush Sharma, and K. K Sharma. Various Types And Management Of Breast Cancer: An Overview. J Adv Pharm Technol Res. 2010 Apr-Jun; 1(2): 109–126.</w:t>
+        <w:t xml:space="preserve">Ganesh N. Sharma, Rahul Dave, </w:t>
+      </w:r>
+      <w:proofErr w:type="spellStart"/>
+      <w:r>
+        <w:rPr>
+          <w:sz w:val="24"/>
+          <w:szCs w:val="24"/>
+        </w:rPr>
+        <w:t>Jyotsana</w:t>
+      </w:r>
+      <w:proofErr w:type="spellEnd"/>
+      <w:r>
+        <w:rPr>
+          <w:sz w:val="24"/>
+          <w:szCs w:val="24"/>
+        </w:rPr>
+        <w:t xml:space="preserve"> </w:t>
+      </w:r>
+      <w:proofErr w:type="spellStart"/>
+      <w:r>
+        <w:rPr>
+          <w:sz w:val="24"/>
+          <w:szCs w:val="24"/>
+        </w:rPr>
+        <w:t>Sanadya</w:t>
+      </w:r>
+      <w:proofErr w:type="spellEnd"/>
+      <w:r>
+        <w:rPr>
+          <w:sz w:val="24"/>
+          <w:szCs w:val="24"/>
+        </w:rPr>
+        <w:t xml:space="preserve">, </w:t>
+      </w:r>
+      <w:proofErr w:type="spellStart"/>
+      <w:r>
+        <w:rPr>
+          <w:sz w:val="24"/>
+          <w:szCs w:val="24"/>
+        </w:rPr>
+        <w:t>Piush</w:t>
+      </w:r>
+      <w:proofErr w:type="spellEnd"/>
+      <w:r>
+        <w:rPr>
+          <w:sz w:val="24"/>
+          <w:szCs w:val="24"/>
+        </w:rPr>
+        <w:t xml:space="preserve"> Sharma, and K. K Sharma. Various Types </w:t>
+      </w:r>
+      <w:proofErr w:type="gramStart"/>
+      <w:r>
+        <w:rPr>
+          <w:sz w:val="24"/>
+          <w:szCs w:val="24"/>
+        </w:rPr>
+        <w:t>And</w:t>
+      </w:r>
+      <w:proofErr w:type="gramEnd"/>
+      <w:r>
+        <w:rPr>
+          <w:sz w:val="24"/>
+          <w:szCs w:val="24"/>
+        </w:rPr>
+        <w:t xml:space="preserve"> Management Of Breast Cancer: An Overview. J Adv Pharm </w:t>
+      </w:r>
+      <w:proofErr w:type="spellStart"/>
+      <w:r>
+        <w:rPr>
+          <w:sz w:val="24"/>
+          <w:szCs w:val="24"/>
+        </w:rPr>
+        <w:t>Technol</w:t>
+      </w:r>
+      <w:proofErr w:type="spellEnd"/>
+      <w:r>
+        <w:rPr>
+          <w:sz w:val="24"/>
+          <w:szCs w:val="24"/>
+        </w:rPr>
+        <w:t xml:space="preserve"> Res. 2010 Apr-Jun; 1(2): 109–126.</w:t>
       </w:r>
     </w:p>
     <w:p>
@@ -2027,6 +2456,7 @@
         </w:rPr>
         <w:t xml:space="preserve"> </w:t>
       </w:r>
+      <w:proofErr w:type="spellStart"/>
       <w:r>
         <w:rPr>
           <w:sz w:val="24"/>
@@ -2034,6 +2464,7 @@
         </w:rPr>
         <w:t>Verkasalo</w:t>
       </w:r>
+      <w:proofErr w:type="spellEnd"/>
       <w:r>
         <w:rPr>
           <w:sz w:val="24"/>

</xml_diff>

<commit_message>
Update to finish RE report
</commit_message>
<xml_diff>
--- a/RE_Report_v3.docx
+++ b/RE_Report_v3.docx
@@ -4,56 +4,139 @@
   <w:body>
     <w:p>
       <w:pPr>
-        <w:rPr>
-          <w:sz w:val="24"/>
-          <w:szCs w:val="24"/>
-        </w:rPr>
-      </w:pPr>
-      <w:r>
-        <w:rPr>
-          <w:sz w:val="24"/>
-          <w:szCs w:val="24"/>
-        </w:rPr>
-        <w:t>Report: (max 4 pages w/o references)</w:t>
-      </w:r>
-    </w:p>
-    <w:p>
-      <w:pPr>
-        <w:rPr>
-          <w:sz w:val="24"/>
-          <w:szCs w:val="24"/>
-        </w:rPr>
-      </w:pPr>
-      <w:r>
-        <w:rPr>
-          <w:sz w:val="24"/>
-          <w:szCs w:val="24"/>
-        </w:rPr>
-        <w:t>Title: BS9001: Meta-analysis of breast cancer using data science techniques</w:t>
-      </w:r>
-    </w:p>
-    <w:p>
-      <w:pPr>
-        <w:rPr>
-          <w:sz w:val="24"/>
-          <w:szCs w:val="24"/>
-        </w:rPr>
-      </w:pPr>
-      <w:r>
-        <w:rPr>
-          <w:sz w:val="24"/>
-          <w:szCs w:val="24"/>
-        </w:rPr>
-        <w:t>Abstract (max 150 words) (to be done last)</w:t>
-      </w:r>
-    </w:p>
-    <w:p>
-      <w:pPr>
-        <w:rPr>
-          <w:sz w:val="24"/>
-          <w:szCs w:val="24"/>
-        </w:rPr>
-      </w:pPr>
+        <w:jc w:val="center"/>
+        <w:rPr>
+          <w:sz w:val="72"/>
+          <w:szCs w:val="72"/>
+        </w:rPr>
+      </w:pPr>
+    </w:p>
+    <w:p>
+      <w:pPr>
+        <w:rPr>
+          <w:sz w:val="64"/>
+          <w:szCs w:val="64"/>
+        </w:rPr>
+      </w:pPr>
+    </w:p>
+    <w:p>
+      <w:pPr>
+        <w:jc w:val="center"/>
+        <w:rPr>
+          <w:sz w:val="64"/>
+          <w:szCs w:val="64"/>
+        </w:rPr>
+      </w:pPr>
+      <w:r>
+        <w:rPr>
+          <w:sz w:val="64"/>
+          <w:szCs w:val="64"/>
+        </w:rPr>
+        <w:t>BS9001</w:t>
+      </w:r>
+      <w:r>
+        <w:rPr>
+          <w:sz w:val="64"/>
+          <w:szCs w:val="64"/>
+        </w:rPr>
+        <w:t>:</w:t>
+      </w:r>
+      <w:r>
+        <w:rPr>
+          <w:sz w:val="64"/>
+          <w:szCs w:val="64"/>
+        </w:rPr>
+        <w:t xml:space="preserve"> Research Experience Report</w:t>
+      </w:r>
+    </w:p>
+    <w:p>
+      <w:pPr>
+        <w:jc w:val="center"/>
+        <w:rPr>
+          <w:sz w:val="64"/>
+          <w:szCs w:val="64"/>
+        </w:rPr>
+      </w:pPr>
+      <w:r>
+        <w:rPr>
+          <w:sz w:val="64"/>
+          <w:szCs w:val="64"/>
+        </w:rPr>
+        <w:t>Title: Meta-analysis of breast cancer using data science techniques</w:t>
+      </w:r>
+    </w:p>
+    <w:p>
+      <w:pPr>
+        <w:jc w:val="center"/>
+        <w:rPr>
+          <w:sz w:val="64"/>
+          <w:szCs w:val="64"/>
+        </w:rPr>
+      </w:pPr>
+    </w:p>
+    <w:p>
+      <w:pPr>
+        <w:jc w:val="center"/>
+        <w:rPr>
+          <w:sz w:val="64"/>
+          <w:szCs w:val="64"/>
+        </w:rPr>
+      </w:pPr>
+    </w:p>
+    <w:p>
+      <w:pPr>
+        <w:rPr>
+          <w:sz w:val="64"/>
+          <w:szCs w:val="64"/>
+        </w:rPr>
+      </w:pPr>
+    </w:p>
+    <w:p>
+      <w:pPr>
+        <w:jc w:val="center"/>
+        <w:rPr>
+          <w:sz w:val="64"/>
+          <w:szCs w:val="64"/>
+        </w:rPr>
+      </w:pPr>
+      <w:r>
+        <w:rPr>
+          <w:sz w:val="64"/>
+          <w:szCs w:val="64"/>
+        </w:rPr>
+        <w:t>Justin Chia Cheng Ze</w:t>
+      </w:r>
+    </w:p>
+    <w:p>
+      <w:pPr>
+        <w:jc w:val="center"/>
+        <w:rPr>
+          <w:sz w:val="64"/>
+          <w:szCs w:val="64"/>
+        </w:rPr>
+      </w:pPr>
+      <w:r>
+        <w:rPr>
+          <w:sz w:val="64"/>
+          <w:szCs w:val="64"/>
+        </w:rPr>
+        <w:t>U1740466J</w:t>
+      </w:r>
+    </w:p>
+    <w:p>
+      <w:pPr>
+        <w:rPr>
+          <w:sz w:val="24"/>
+          <w:szCs w:val="24"/>
+        </w:rPr>
+      </w:pPr>
+      <w:r>
+        <w:rPr>
+          <w:sz w:val="24"/>
+          <w:szCs w:val="24"/>
+        </w:rPr>
+        <w:br w:type="page"/>
+      </w:r>
     </w:p>
     <w:p>
       <w:pPr>
@@ -73,268 +156,102 @@
           <w:szCs w:val="24"/>
           <w:u w:val="single"/>
         </w:rPr>
-        <w:t>Introduction (1 to 3 paragraphs)</w:t>
-      </w:r>
-    </w:p>
-    <w:p>
-      <w:pPr>
-        <w:jc w:val="both"/>
-        <w:rPr>
-          <w:sz w:val="24"/>
-          <w:szCs w:val="24"/>
-        </w:rPr>
-      </w:pPr>
-      <w:r>
-        <w:rPr>
-          <w:sz w:val="24"/>
-          <w:szCs w:val="24"/>
-        </w:rPr>
-        <w:t>Meta-analysis is essentially a statistical analysis that condenses the results of several scientific studies.</w:t>
-      </w:r>
-      <w:r>
-        <w:rPr>
-          <w:sz w:val="24"/>
-          <w:szCs w:val="24"/>
-          <w:vertAlign w:val="superscript"/>
-        </w:rPr>
-        <w:t>1</w:t>
-      </w:r>
-      <w:r>
-        <w:rPr>
-          <w:sz w:val="24"/>
-          <w:szCs w:val="24"/>
-        </w:rPr>
-        <w:t xml:space="preserve"> Benefits of performing a meta-analysis is the combination of data, resulting in a higher statistical power and more robust point estimat</w:t>
-      </w:r>
-      <w:r>
-        <w:rPr>
-          <w:sz w:val="24"/>
-          <w:szCs w:val="24"/>
-        </w:rPr>
-        <w:t>es than from individual studies.</w:t>
-      </w:r>
-      <w:r>
-        <w:rPr>
-          <w:sz w:val="24"/>
-          <w:szCs w:val="24"/>
-          <w:vertAlign w:val="superscript"/>
-        </w:rPr>
-        <w:t>1</w:t>
-      </w:r>
-      <w:r>
-        <w:rPr>
-          <w:sz w:val="24"/>
-          <w:szCs w:val="24"/>
-        </w:rPr>
-        <w:t xml:space="preserve"> The steps in a meta-analysis include formulation of the research question, literature research, selection of studies, decision of which dependent variables are allowed, selection of a meta-analysis model, and examination of heterogeneity between studies.</w:t>
-      </w:r>
-      <w:r>
-        <w:rPr>
-          <w:sz w:val="24"/>
-          <w:szCs w:val="24"/>
-          <w:vertAlign w:val="superscript"/>
-        </w:rPr>
-        <w:t>3</w:t>
-      </w:r>
-      <w:r>
-        <w:rPr>
-          <w:sz w:val="24"/>
-          <w:szCs w:val="24"/>
-        </w:rPr>
-        <w:t xml:space="preserve"> In this study, the stage of progress is done until the selection of studies.</w:t>
-      </w:r>
-    </w:p>
-    <w:p>
-      <w:pPr>
-        <w:jc w:val="both"/>
-        <w:rPr>
-          <w:sz w:val="24"/>
-          <w:szCs w:val="24"/>
-        </w:rPr>
-      </w:pPr>
-      <w:r>
-        <w:rPr>
-          <w:sz w:val="24"/>
-          <w:szCs w:val="24"/>
-        </w:rPr>
-        <w:t>Breast cancer is the development of cancerous tissue from breast tissue.</w:t>
-      </w:r>
-      <w:r>
-        <w:rPr>
-          <w:sz w:val="24"/>
-          <w:szCs w:val="24"/>
-          <w:vertAlign w:val="superscript"/>
-        </w:rPr>
-        <w:t>4</w:t>
-      </w:r>
-      <w:r>
-        <w:rPr>
-          <w:sz w:val="24"/>
-          <w:szCs w:val="24"/>
-        </w:rPr>
-        <w:t xml:space="preserve"> </w:t>
-      </w:r>
-      <w:r>
-        <w:rPr>
-          <w:sz w:val="24"/>
-          <w:szCs w:val="24"/>
-        </w:rPr>
-        <w:t>Among breast cancers, cancers of the ducts are known as ductal carcinomas</w:t>
-      </w:r>
-      <w:r>
-        <w:rPr>
-          <w:sz w:val="24"/>
-          <w:szCs w:val="24"/>
-        </w:rPr>
-        <w:t>,</w:t>
-      </w:r>
-      <w:r>
-        <w:rPr>
-          <w:sz w:val="24"/>
-          <w:szCs w:val="24"/>
-        </w:rPr>
-        <w:t xml:space="preserve"> and cancers of the lobules are known as lobular carcinomas.</w:t>
-      </w:r>
-      <w:r>
-        <w:rPr>
-          <w:sz w:val="24"/>
-          <w:szCs w:val="24"/>
-          <w:vertAlign w:val="superscript"/>
-        </w:rPr>
-        <w:t>2</w:t>
-      </w:r>
-      <w:r>
-        <w:rPr>
-          <w:sz w:val="24"/>
-          <w:szCs w:val="24"/>
-        </w:rPr>
-        <w:t xml:space="preserve"> In this study,</w:t>
-      </w:r>
-      <w:r>
-        <w:rPr>
-          <w:sz w:val="24"/>
-          <w:szCs w:val="24"/>
-        </w:rPr>
-        <w:t xml:space="preserve"> the type of breast cancer studied is known as Invasive Ductal Carcinoma</w:t>
-      </w:r>
-      <w:r>
-        <w:rPr>
-          <w:sz w:val="24"/>
-          <w:szCs w:val="24"/>
-        </w:rPr>
-        <w:t xml:space="preserve"> or Infiltrating Ductal Carcinoma</w:t>
-      </w:r>
-      <w:r>
-        <w:rPr>
-          <w:sz w:val="24"/>
-          <w:szCs w:val="24"/>
-        </w:rPr>
-        <w:t xml:space="preserve"> (IDC).</w:t>
-      </w:r>
-      <w:r>
-        <w:rPr>
-          <w:sz w:val="24"/>
-          <w:szCs w:val="24"/>
-        </w:rPr>
-        <w:t xml:space="preserve"> IDC is the most common type of breast cancer, causing up to 80% of breast cancer cases.</w:t>
-      </w:r>
-      <w:r>
-        <w:rPr>
-          <w:sz w:val="24"/>
-          <w:szCs w:val="24"/>
-          <w:vertAlign w:val="superscript"/>
-        </w:rPr>
-        <w:t>2</w:t>
-      </w:r>
-    </w:p>
-    <w:p>
-      <w:pPr>
-        <w:jc w:val="both"/>
-        <w:rPr>
-          <w:sz w:val="24"/>
-          <w:szCs w:val="24"/>
-        </w:rPr>
-      </w:pPr>
-      <w:r>
-        <w:rPr>
-          <w:sz w:val="24"/>
-          <w:szCs w:val="24"/>
-        </w:rPr>
-        <w:t>Cancer is a leading cause of death, with breast cancer being the most common cancer</w:t>
-      </w:r>
-      <w:r>
-        <w:rPr>
-          <w:sz w:val="24"/>
-          <w:szCs w:val="24"/>
-        </w:rPr>
-        <w:t xml:space="preserve"> among women</w:t>
-      </w:r>
-      <w:r>
-        <w:rPr>
-          <w:sz w:val="24"/>
-          <w:szCs w:val="24"/>
-        </w:rPr>
-        <w:t>, totalling two million cases worldwide.</w:t>
-      </w:r>
-      <w:r>
-        <w:rPr>
-          <w:sz w:val="24"/>
-          <w:szCs w:val="24"/>
-          <w:vertAlign w:val="superscript"/>
-        </w:rPr>
-        <w:t>2</w:t>
-      </w:r>
-      <w:r>
-        <w:rPr>
-          <w:sz w:val="24"/>
-          <w:szCs w:val="24"/>
-        </w:rPr>
-        <w:t xml:space="preserve"> Therefore</w:t>
-      </w:r>
-      <w:r>
-        <w:rPr>
-          <w:sz w:val="24"/>
-          <w:szCs w:val="24"/>
-        </w:rPr>
-        <w:t>,</w:t>
-      </w:r>
-      <w:r>
-        <w:rPr>
-          <w:sz w:val="24"/>
-          <w:szCs w:val="24"/>
-        </w:rPr>
-        <w:t xml:space="preserve"> it is important to understand the genetic profiling of cancer among various studies to pinpoint the various significant genes that are highly associated with IDC.</w:t>
-      </w:r>
-      <w:r>
-        <w:rPr>
-          <w:sz w:val="24"/>
-          <w:szCs w:val="24"/>
-        </w:rPr>
-        <w:t xml:space="preserve"> In this study, the aim is to obtain genetic expression data</w:t>
-      </w:r>
-      <w:r>
-        <w:rPr>
-          <w:sz w:val="24"/>
-          <w:szCs w:val="24"/>
-        </w:rPr>
-        <w:t xml:space="preserve"> </w:t>
-      </w:r>
-      <w:r>
-        <w:rPr>
-          <w:sz w:val="24"/>
-          <w:szCs w:val="24"/>
-        </w:rPr>
-        <w:t>from genetic databases, to clean and manipulate it for use in the future meta-analysis.</w:t>
-      </w:r>
-    </w:p>
-    <w:p>
-      <w:pPr>
-        <w:jc w:val="both"/>
-        <w:rPr>
-          <w:sz w:val="24"/>
-          <w:szCs w:val="24"/>
-        </w:rPr>
-      </w:pPr>
+        <w:lastRenderedPageBreak/>
+        <w:t>Abstract</w:t>
+      </w:r>
+    </w:p>
+    <w:p>
+      <w:pPr>
+        <w:jc w:val="both"/>
+        <w:rPr>
+          <w:sz w:val="24"/>
+          <w:szCs w:val="24"/>
+        </w:rPr>
+      </w:pPr>
+      <w:r>
+        <w:rPr>
+          <w:sz w:val="24"/>
+          <w:szCs w:val="24"/>
+        </w:rPr>
+        <w:t xml:space="preserve">Conducting a Meta-Analysis is crucial in determining the differences between studies on breast cancer. The aim of this study is to extract, clean, aggregate and visualize data on a single dataset using multiple data science techniques. The statistical programming language used in this study is R. All genes expressed in breast cancer patients were accessed via the Gene Expression Omnibus (GEO) database repository. </w:t>
+      </w:r>
+      <w:r>
+        <w:rPr>
+          <w:sz w:val="24"/>
+          <w:szCs w:val="24"/>
+        </w:rPr>
+        <w:t xml:space="preserve">The platform obtained from is from </w:t>
+      </w:r>
+      <w:r>
+        <w:rPr>
+          <w:sz w:val="24"/>
+          <w:szCs w:val="24"/>
+        </w:rPr>
+        <w:t>Affymetrix Human Genome U133 Plus 2.0 Array</w:t>
+      </w:r>
+      <w:r>
+        <w:rPr>
+          <w:sz w:val="24"/>
+          <w:szCs w:val="24"/>
+        </w:rPr>
+        <w:t xml:space="preserve">, GPL570. 20 gene expression profiles were analysed, with 4 </w:t>
+      </w:r>
+      <w:r>
+        <w:rPr>
+          <w:sz w:val="24"/>
+          <w:szCs w:val="24"/>
+        </w:rPr>
+        <w:t>patients</w:t>
+      </w:r>
+      <w:r>
+        <w:rPr>
+          <w:sz w:val="24"/>
+          <w:szCs w:val="24"/>
+        </w:rPr>
+        <w:t xml:space="preserve"> with normal breasts and 16 </w:t>
+      </w:r>
+      <w:r>
+        <w:rPr>
+          <w:sz w:val="24"/>
+          <w:szCs w:val="24"/>
+        </w:rPr>
+        <w:t>patient</w:t>
+      </w:r>
+      <w:r>
+        <w:rPr>
+          <w:sz w:val="24"/>
+          <w:szCs w:val="24"/>
+        </w:rPr>
+        <w:t xml:space="preserve">s with Invasive Ductal Carcinoma breasts from GSE22544 series. The results show high precision, recall, and F1-score when a single sampling was tested against a bootstrapped sample. The </w:t>
+      </w:r>
+      <w:r>
+        <w:rPr>
+          <w:sz w:val="24"/>
+          <w:szCs w:val="24"/>
+        </w:rPr>
+        <w:t xml:space="preserve">gene expression data </w:t>
+      </w:r>
+      <w:r>
+        <w:rPr>
+          <w:sz w:val="24"/>
+          <w:szCs w:val="24"/>
+        </w:rPr>
+        <w:t>wa</w:t>
+      </w:r>
+      <w:r>
+        <w:rPr>
+          <w:sz w:val="24"/>
+          <w:szCs w:val="24"/>
+        </w:rPr>
+        <w:t>s consistent and robust across all breast cancer specimens analysed</w:t>
+      </w:r>
+      <w:r>
+        <w:rPr>
+          <w:sz w:val="24"/>
+          <w:szCs w:val="24"/>
+        </w:rPr>
+        <w:t>.</w:t>
+      </w:r>
     </w:p>
     <w:p>
       <w:pPr>
@@ -354,57 +271,288 @@
           <w:szCs w:val="24"/>
           <w:u w:val="single"/>
         </w:rPr>
-        <w:t>Methods (1 to 3 paragraphs)</w:t>
-      </w:r>
-    </w:p>
-    <w:p>
-      <w:pPr>
-        <w:jc w:val="both"/>
+        <w:t>Introduction (1 to 3 paragraphs)</w:t>
+      </w:r>
+    </w:p>
+    <w:p>
+      <w:pPr>
+        <w:jc w:val="both"/>
+        <w:rPr>
+          <w:sz w:val="24"/>
+          <w:szCs w:val="24"/>
+        </w:rPr>
+      </w:pPr>
+      <w:r>
+        <w:rPr>
+          <w:sz w:val="24"/>
+          <w:szCs w:val="24"/>
+        </w:rPr>
+        <w:t>Meta-analysis is essentially a statistical analysis that condenses the results of several scientific studies.</w:t>
+      </w:r>
+      <w:r>
+        <w:rPr>
+          <w:sz w:val="24"/>
+          <w:szCs w:val="24"/>
+          <w:vertAlign w:val="superscript"/>
+        </w:rPr>
+        <w:t>1</w:t>
+      </w:r>
+      <w:r>
+        <w:rPr>
+          <w:sz w:val="24"/>
+          <w:szCs w:val="24"/>
+        </w:rPr>
+        <w:t xml:space="preserve"> Benefits of performing a meta-analysis is the combination of data, resulting in a higher statistical power and more robust point estimat</w:t>
+      </w:r>
+      <w:r>
+        <w:rPr>
+          <w:sz w:val="24"/>
+          <w:szCs w:val="24"/>
+        </w:rPr>
+        <w:t>es than from individual studies.</w:t>
+      </w:r>
+      <w:r>
+        <w:rPr>
+          <w:sz w:val="24"/>
+          <w:szCs w:val="24"/>
+          <w:vertAlign w:val="superscript"/>
+        </w:rPr>
+        <w:t>1</w:t>
+      </w:r>
+      <w:r>
+        <w:rPr>
+          <w:sz w:val="24"/>
+          <w:szCs w:val="24"/>
+        </w:rPr>
+        <w:t xml:space="preserve"> The steps in a meta-analysis include formulation of the research question, literature research, selection of studies, decision of which dependent variables are allowed, selection of a meta-analysis model, and examination of heterogeneity between studies.</w:t>
+      </w:r>
+      <w:r>
+        <w:rPr>
+          <w:sz w:val="24"/>
+          <w:szCs w:val="24"/>
+          <w:vertAlign w:val="superscript"/>
+        </w:rPr>
+        <w:t>3</w:t>
+      </w:r>
+      <w:r>
+        <w:rPr>
+          <w:sz w:val="24"/>
+          <w:szCs w:val="24"/>
+        </w:rPr>
+        <w:t xml:space="preserve"> In this study, the stage of progress is done until the selection of studies.</w:t>
+      </w:r>
+    </w:p>
+    <w:p>
+      <w:pPr>
+        <w:jc w:val="both"/>
+        <w:rPr>
+          <w:sz w:val="24"/>
+          <w:szCs w:val="24"/>
+        </w:rPr>
+      </w:pPr>
+      <w:r>
+        <w:rPr>
+          <w:sz w:val="24"/>
+          <w:szCs w:val="24"/>
+        </w:rPr>
+        <w:t>Breast cancer is the development of cancerous tissue from breast tissue.</w:t>
+      </w:r>
+      <w:r>
+        <w:rPr>
+          <w:sz w:val="24"/>
+          <w:szCs w:val="24"/>
+          <w:vertAlign w:val="superscript"/>
+        </w:rPr>
+        <w:t>4</w:t>
+      </w:r>
+      <w:r>
+        <w:rPr>
+          <w:sz w:val="24"/>
+          <w:szCs w:val="24"/>
+        </w:rPr>
+        <w:t xml:space="preserve"> </w:t>
+      </w:r>
+      <w:r>
+        <w:rPr>
+          <w:sz w:val="24"/>
+          <w:szCs w:val="24"/>
+        </w:rPr>
+        <w:t>Among breast cancers, cancers of the ducts are known as ductal carcinomas</w:t>
+      </w:r>
+      <w:r>
+        <w:rPr>
+          <w:sz w:val="24"/>
+          <w:szCs w:val="24"/>
+        </w:rPr>
+        <w:t>,</w:t>
+      </w:r>
+      <w:r>
+        <w:rPr>
+          <w:sz w:val="24"/>
+          <w:szCs w:val="24"/>
+        </w:rPr>
+        <w:t xml:space="preserve"> and cancers of the lobules are known as lobular carcinomas.</w:t>
+      </w:r>
+      <w:r>
+        <w:rPr>
+          <w:sz w:val="24"/>
+          <w:szCs w:val="24"/>
+          <w:vertAlign w:val="superscript"/>
+        </w:rPr>
+        <w:t>2</w:t>
+      </w:r>
+      <w:r>
+        <w:rPr>
+          <w:sz w:val="24"/>
+          <w:szCs w:val="24"/>
+        </w:rPr>
+        <w:t xml:space="preserve"> In this study,</w:t>
+      </w:r>
+      <w:r>
+        <w:rPr>
+          <w:sz w:val="24"/>
+          <w:szCs w:val="24"/>
+        </w:rPr>
+        <w:t xml:space="preserve"> the type of breast cancer studied is known as Invasive Ductal Carcinoma</w:t>
+      </w:r>
+      <w:r>
+        <w:rPr>
+          <w:sz w:val="24"/>
+          <w:szCs w:val="24"/>
+        </w:rPr>
+        <w:t xml:space="preserve"> or Infiltrating Ductal Carcinoma</w:t>
+      </w:r>
+      <w:r>
+        <w:rPr>
+          <w:sz w:val="24"/>
+          <w:szCs w:val="24"/>
+        </w:rPr>
+        <w:t xml:space="preserve"> (IDC).</w:t>
+      </w:r>
+      <w:r>
+        <w:rPr>
+          <w:sz w:val="24"/>
+          <w:szCs w:val="24"/>
+        </w:rPr>
+        <w:t xml:space="preserve"> IDC is the most common type of breast cancer, causing up to 80% of breast cancer cases.</w:t>
+      </w:r>
+      <w:r>
+        <w:rPr>
+          <w:sz w:val="24"/>
+          <w:szCs w:val="24"/>
+          <w:vertAlign w:val="superscript"/>
+        </w:rPr>
+        <w:t>2</w:t>
+      </w:r>
+    </w:p>
+    <w:p>
+      <w:pPr>
+        <w:jc w:val="both"/>
+        <w:rPr>
+          <w:sz w:val="24"/>
+          <w:szCs w:val="24"/>
+        </w:rPr>
+      </w:pPr>
+      <w:r>
+        <w:rPr>
+          <w:sz w:val="24"/>
+          <w:szCs w:val="24"/>
+        </w:rPr>
+        <w:t>Cancer is a leading cause of death, with breast cancer being the most common cancer</w:t>
+      </w:r>
+      <w:r>
+        <w:rPr>
+          <w:sz w:val="24"/>
+          <w:szCs w:val="24"/>
+        </w:rPr>
+        <w:t xml:space="preserve"> among women</w:t>
+      </w:r>
+      <w:r>
+        <w:rPr>
+          <w:sz w:val="24"/>
+          <w:szCs w:val="24"/>
+        </w:rPr>
+        <w:t>, totalling two million cases worldwide.</w:t>
+      </w:r>
+      <w:r>
+        <w:rPr>
+          <w:sz w:val="24"/>
+          <w:szCs w:val="24"/>
+          <w:vertAlign w:val="superscript"/>
+        </w:rPr>
+        <w:t>2</w:t>
+      </w:r>
+      <w:r>
+        <w:rPr>
+          <w:sz w:val="24"/>
+          <w:szCs w:val="24"/>
+        </w:rPr>
+        <w:t xml:space="preserve"> Therefore</w:t>
+      </w:r>
+      <w:r>
+        <w:rPr>
+          <w:sz w:val="24"/>
+          <w:szCs w:val="24"/>
+        </w:rPr>
+        <w:t>,</w:t>
+      </w:r>
+      <w:r>
+        <w:rPr>
+          <w:sz w:val="24"/>
+          <w:szCs w:val="24"/>
+        </w:rPr>
+        <w:t xml:space="preserve"> it is important to understand the genetic profiling of cancer among various studies to pinpoint the various significant genes that are highly associated with IDC.</w:t>
+      </w:r>
+      <w:r>
+        <w:rPr>
+          <w:sz w:val="24"/>
+          <w:szCs w:val="24"/>
+        </w:rPr>
+        <w:t xml:space="preserve"> In this study, the aim is to obtain genetic expression data</w:t>
+      </w:r>
+      <w:r>
+        <w:rPr>
+          <w:sz w:val="24"/>
+          <w:szCs w:val="24"/>
+        </w:rPr>
+        <w:t xml:space="preserve"> </w:t>
+      </w:r>
+      <w:r>
+        <w:rPr>
+          <w:sz w:val="24"/>
+          <w:szCs w:val="24"/>
+        </w:rPr>
+        <w:t>from genetic databases, to clean and manipulate it for use in the future meta-analysis.</w:t>
+      </w:r>
+    </w:p>
+    <w:p>
+      <w:pPr>
+        <w:jc w:val="both"/>
+        <w:rPr>
+          <w:sz w:val="24"/>
+          <w:szCs w:val="24"/>
+        </w:rPr>
+      </w:pPr>
+    </w:p>
+    <w:p>
+      <w:pPr>
         <w:rPr>
           <w:b/>
           <w:bCs/>
-          <w:sz w:val="24"/>
-          <w:szCs w:val="24"/>
+          <w:sz w:val="28"/>
+          <w:szCs w:val="28"/>
+          <w:u w:val="single"/>
         </w:rPr>
       </w:pPr>
       <w:r>
         <w:rPr>
           <w:b/>
           <w:bCs/>
-          <w:sz w:val="24"/>
-          <w:szCs w:val="24"/>
-        </w:rPr>
-        <w:t>Selection of dataset/series from the GEO database</w:t>
-      </w:r>
-    </w:p>
-    <w:p>
-      <w:pPr>
-        <w:jc w:val="both"/>
-        <w:rPr>
-          <w:sz w:val="24"/>
-          <w:szCs w:val="24"/>
-        </w:rPr>
-      </w:pPr>
-      <w:r>
-        <w:rPr>
-          <w:sz w:val="24"/>
-          <w:szCs w:val="24"/>
-        </w:rPr>
-        <w:t xml:space="preserve">A search was done on the GEO online database for suitable datasets/series from studies on invasive ductal carcinoma. Any suitable datasets/series were </w:t>
-      </w:r>
-      <w:r>
-        <w:rPr>
-          <w:sz w:val="24"/>
-          <w:szCs w:val="24"/>
-        </w:rPr>
-        <w:t>selected,</w:t>
-      </w:r>
-      <w:r>
-        <w:rPr>
-          <w:sz w:val="24"/>
-          <w:szCs w:val="24"/>
-        </w:rPr>
-        <w:t xml:space="preserve"> and its corresponding accession number was recorded.  </w:t>
+          <w:sz w:val="28"/>
+          <w:szCs w:val="28"/>
+          <w:u w:val="single"/>
+        </w:rPr>
+        <w:t>Methods</w:t>
       </w:r>
     </w:p>
     <w:p>
@@ -424,6 +572,56 @@
           <w:sz w:val="24"/>
           <w:szCs w:val="24"/>
         </w:rPr>
+        <w:t>Selection of dataset/series from the GEO database</w:t>
+      </w:r>
+    </w:p>
+    <w:p>
+      <w:pPr>
+        <w:jc w:val="both"/>
+        <w:rPr>
+          <w:sz w:val="24"/>
+          <w:szCs w:val="24"/>
+        </w:rPr>
+      </w:pPr>
+      <w:r>
+        <w:rPr>
+          <w:sz w:val="24"/>
+          <w:szCs w:val="24"/>
+        </w:rPr>
+        <w:t xml:space="preserve">A search was done on the GEO online database for suitable datasets/series from studies on invasive ductal carcinoma. Any suitable datasets/series were </w:t>
+      </w:r>
+      <w:r>
+        <w:rPr>
+          <w:sz w:val="24"/>
+          <w:szCs w:val="24"/>
+        </w:rPr>
+        <w:t>selected,</w:t>
+      </w:r>
+      <w:r>
+        <w:rPr>
+          <w:sz w:val="24"/>
+          <w:szCs w:val="24"/>
+        </w:rPr>
+        <w:t xml:space="preserve"> and its corresponding accession number was recorded.  </w:t>
+      </w:r>
+    </w:p>
+    <w:p>
+      <w:pPr>
+        <w:jc w:val="both"/>
+        <w:rPr>
+          <w:b/>
+          <w:bCs/>
+          <w:sz w:val="24"/>
+          <w:szCs w:val="24"/>
+        </w:rPr>
+      </w:pPr>
+      <w:r>
+        <w:rPr>
+          <w:b/>
+          <w:bCs/>
+          <w:sz w:val="24"/>
+          <w:szCs w:val="24"/>
+        </w:rPr>
         <w:t>Extraction of data from database</w:t>
       </w:r>
     </w:p>
@@ -482,42 +680,16 @@
           <w:sz w:val="24"/>
           <w:szCs w:val="24"/>
         </w:rPr>
-        <w:t xml:space="preserve"> is obtained and assigned to a variable. The </w:t>
-      </w:r>
-      <w:proofErr w:type="spellStart"/>
-      <w:r>
-        <w:rPr>
-          <w:sz w:val="24"/>
-          <w:szCs w:val="24"/>
-        </w:rPr>
-        <w:t>pheno</w:t>
-      </w:r>
-      <w:proofErr w:type="spellEnd"/>
-      <w:r>
-        <w:rPr>
-          <w:sz w:val="24"/>
-          <w:szCs w:val="24"/>
-        </w:rPr>
-        <w:t xml:space="preserve"> data and feature data of the </w:t>
-      </w:r>
-      <w:proofErr w:type="spellStart"/>
-      <w:r>
-        <w:rPr>
-          <w:sz w:val="24"/>
-          <w:szCs w:val="24"/>
-        </w:rPr>
-        <w:t>eSet</w:t>
-      </w:r>
-      <w:proofErr w:type="spellEnd"/>
-      <w:r>
-        <w:rPr>
-          <w:sz w:val="24"/>
-          <w:szCs w:val="24"/>
-        </w:rPr>
-        <w:t xml:space="preserve"> is assigned to their respective vectors. Expression is then obtained from the feature data via the </w:t>
-      </w:r>
-      <w:proofErr w:type="spellStart"/>
-      <w:proofErr w:type="gramStart"/>
+        <w:t xml:space="preserve"> is obtained and </w:t>
+      </w:r>
+      <w:r>
+        <w:rPr>
+          <w:sz w:val="24"/>
+          <w:szCs w:val="24"/>
+        </w:rPr>
+        <w:lastRenderedPageBreak/>
+        <w:t xml:space="preserve">assigned to a variable. The pheno data and feature data of the eSet is assigned to their respective vectors. Expression is then obtained from the feature data via the </w:t>
+      </w:r>
       <w:r>
         <w:rPr>
           <w:rFonts w:ascii="Consolas" w:hAnsi="Consolas"/>
@@ -525,9 +697,15 @@
           <w:szCs w:val="20"/>
           <w:highlight w:val="lightGray"/>
         </w:rPr>
-        <w:t>exprs</w:t>
-      </w:r>
-      <w:proofErr w:type="spellEnd"/>
+        <w:t>exprs()</w:t>
+      </w:r>
+      <w:r>
+        <w:rPr>
+          <w:sz w:val="24"/>
+          <w:szCs w:val="24"/>
+        </w:rPr>
+        <w:t xml:space="preserve"> function. The gene symbols were then sub-setted from feature data and assigned to a variable as a vector. The expression data is then combined with the gene symbol vector to form a combined data frame. Row names were replaced with gene symbols. A class factor was created for further use in the bootstrap method. A gene symbols vector was created. All data frames, factors and vectors were written into files using the </w:t>
+      </w:r>
       <w:r>
         <w:rPr>
           <w:rFonts w:ascii="Consolas" w:hAnsi="Consolas"/>
@@ -535,9 +713,77 @@
           <w:szCs w:val="20"/>
           <w:highlight w:val="lightGray"/>
         </w:rPr>
-        <w:t>(</w:t>
-      </w:r>
-      <w:proofErr w:type="gramEnd"/>
+        <w:t>write.csv()</w:t>
+      </w:r>
+      <w:r>
+        <w:rPr>
+          <w:rFonts w:ascii="Consolas" w:hAnsi="Consolas"/>
+          <w:sz w:val="20"/>
+          <w:szCs w:val="20"/>
+        </w:rPr>
+        <w:t xml:space="preserve"> </w:t>
+      </w:r>
+      <w:r>
+        <w:rPr>
+          <w:sz w:val="24"/>
+          <w:szCs w:val="24"/>
+        </w:rPr>
+        <w:t>command</w:t>
+      </w:r>
+    </w:p>
+    <w:p>
+      <w:pPr>
+        <w:jc w:val="both"/>
+        <w:rPr>
+          <w:b/>
+          <w:bCs/>
+          <w:sz w:val="24"/>
+          <w:szCs w:val="24"/>
+        </w:rPr>
+      </w:pPr>
+      <w:r>
+        <w:rPr>
+          <w:b/>
+          <w:bCs/>
+          <w:sz w:val="24"/>
+          <w:szCs w:val="24"/>
+        </w:rPr>
+        <w:t xml:space="preserve">Compression of </w:t>
+      </w:r>
+      <w:r>
+        <w:rPr>
+          <w:b/>
+          <w:bCs/>
+          <w:sz w:val="24"/>
+          <w:szCs w:val="24"/>
+        </w:rPr>
+        <w:t>Gene Expression</w:t>
+      </w:r>
+      <w:r>
+        <w:rPr>
+          <w:b/>
+          <w:bCs/>
+          <w:sz w:val="24"/>
+          <w:szCs w:val="24"/>
+        </w:rPr>
+        <w:t xml:space="preserve"> data</w:t>
+      </w:r>
+    </w:p>
+    <w:p>
+      <w:pPr>
+        <w:jc w:val="both"/>
+        <w:rPr>
+          <w:sz w:val="24"/>
+          <w:szCs w:val="24"/>
+        </w:rPr>
+      </w:pPr>
+      <w:r>
+        <w:rPr>
+          <w:sz w:val="24"/>
+          <w:szCs w:val="24"/>
+        </w:rPr>
+        <w:t xml:space="preserve">The combined data frame and gene symbols vector were first read into the R script using the </w:t>
+      </w:r>
       <w:r>
         <w:rPr>
           <w:rFonts w:ascii="Consolas" w:hAnsi="Consolas"/>
@@ -545,40 +791,8 @@
           <w:szCs w:val="20"/>
           <w:highlight w:val="lightGray"/>
         </w:rPr>
-        <w:t>)</w:t>
-      </w:r>
-      <w:r>
-        <w:rPr>
-          <w:sz w:val="24"/>
-          <w:szCs w:val="24"/>
-        </w:rPr>
-        <w:t xml:space="preserve"> function. The gene symbols were then sub-</w:t>
-      </w:r>
-      <w:proofErr w:type="spellStart"/>
-      <w:r>
-        <w:rPr>
-          <w:sz w:val="24"/>
-          <w:szCs w:val="24"/>
-        </w:rPr>
-        <w:t>setted</w:t>
-      </w:r>
-      <w:proofErr w:type="spellEnd"/>
-      <w:r>
-        <w:rPr>
-          <w:sz w:val="24"/>
-          <w:szCs w:val="24"/>
-        </w:rPr>
-        <w:t xml:space="preserve"> from feature data and assigned to a variable as a vector. The expression data is then combined with the gene symbol vector to form a combined data frame. Row names were replaced with gene symbols. A class factor was </w:t>
-      </w:r>
-      <w:r>
-        <w:rPr>
-          <w:sz w:val="24"/>
-          <w:szCs w:val="24"/>
-        </w:rPr>
-        <w:lastRenderedPageBreak/>
-        <w:t xml:space="preserve">created for further use in the bootstrap method. A gene symbols vector was created. All data frames, factors and vectors were written into files using the </w:t>
-      </w:r>
-      <w:proofErr w:type="gramStart"/>
+        <w:t>read</w:t>
+      </w:r>
       <w:r>
         <w:rPr>
           <w:rFonts w:ascii="Consolas" w:hAnsi="Consolas"/>
@@ -586,9 +800,23 @@
           <w:szCs w:val="20"/>
           <w:highlight w:val="lightGray"/>
         </w:rPr>
-        <w:t>write.csv(</w:t>
-      </w:r>
-      <w:proofErr w:type="gramEnd"/>
+        <w:t>.csv()</w:t>
+      </w:r>
+      <w:r>
+        <w:rPr>
+          <w:rFonts w:ascii="Consolas" w:hAnsi="Consolas"/>
+          <w:sz w:val="20"/>
+          <w:szCs w:val="20"/>
+        </w:rPr>
+        <w:t xml:space="preserve"> </w:t>
+      </w:r>
+      <w:r>
+        <w:rPr>
+          <w:sz w:val="24"/>
+          <w:szCs w:val="24"/>
+        </w:rPr>
+        <w:t xml:space="preserve">command. Using the </w:t>
+      </w:r>
       <w:r>
         <w:rPr>
           <w:rFonts w:ascii="Consolas" w:hAnsi="Consolas"/>
@@ -596,78 +824,15 @@
           <w:szCs w:val="20"/>
           <w:highlight w:val="lightGray"/>
         </w:rPr>
-        <w:t>)</w:t>
-      </w:r>
-      <w:r>
-        <w:rPr>
-          <w:rFonts w:ascii="Consolas" w:hAnsi="Consolas"/>
-          <w:sz w:val="20"/>
-          <w:szCs w:val="20"/>
-        </w:rPr>
-        <w:t xml:space="preserve"> </w:t>
-      </w:r>
-      <w:r>
-        <w:rPr>
-          <w:sz w:val="24"/>
-          <w:szCs w:val="24"/>
-        </w:rPr>
-        <w:t>command</w:t>
-      </w:r>
-    </w:p>
-    <w:p>
-      <w:pPr>
-        <w:jc w:val="both"/>
-        <w:rPr>
-          <w:b/>
-          <w:bCs/>
-          <w:sz w:val="24"/>
-          <w:szCs w:val="24"/>
-        </w:rPr>
-      </w:pPr>
-      <w:r>
-        <w:rPr>
-          <w:b/>
-          <w:bCs/>
-          <w:sz w:val="24"/>
-          <w:szCs w:val="24"/>
-        </w:rPr>
-        <w:t xml:space="preserve">Compression of </w:t>
-      </w:r>
-      <w:r>
-        <w:rPr>
-          <w:b/>
-          <w:bCs/>
-          <w:sz w:val="24"/>
-          <w:szCs w:val="24"/>
-        </w:rPr>
-        <w:t>Gene Expression</w:t>
-      </w:r>
-      <w:r>
-        <w:rPr>
-          <w:b/>
-          <w:bCs/>
-          <w:sz w:val="24"/>
-          <w:szCs w:val="24"/>
-        </w:rPr>
-        <w:t xml:space="preserve"> data</w:t>
-      </w:r>
-    </w:p>
-    <w:p>
-      <w:pPr>
-        <w:jc w:val="both"/>
-        <w:rPr>
-          <w:sz w:val="24"/>
-          <w:szCs w:val="24"/>
-        </w:rPr>
-      </w:pPr>
-      <w:r>
-        <w:rPr>
-          <w:sz w:val="24"/>
-          <w:szCs w:val="24"/>
-        </w:rPr>
-        <w:t xml:space="preserve">The combined data frame and gene symbols vector were first read into the R script using the </w:t>
-      </w:r>
-      <w:proofErr w:type="gramStart"/>
+        <w:t>unique()</w:t>
+      </w:r>
+      <w:r>
+        <w:rPr>
+          <w:sz w:val="24"/>
+          <w:szCs w:val="24"/>
+        </w:rPr>
+        <w:t xml:space="preserve"> function, the gene symbol vector was removed of any duplicate genes. An empty list was created using the </w:t>
+      </w:r>
       <w:r>
         <w:rPr>
           <w:rFonts w:ascii="Consolas" w:hAnsi="Consolas"/>
@@ -675,7 +840,14 @@
           <w:szCs w:val="20"/>
           <w:highlight w:val="lightGray"/>
         </w:rPr>
-        <w:t>read</w:t>
+        <w:t>list()</w:t>
+      </w:r>
+      <w:r>
+        <w:rPr>
+          <w:sz w:val="24"/>
+          <w:szCs w:val="24"/>
+        </w:rPr>
+        <w:t xml:space="preserve"> function. A simple function was written to determine the mean expression level for genes which have multiple rows. The </w:t>
       </w:r>
       <w:r>
         <w:rPr>
@@ -684,9 +856,29 @@
           <w:szCs w:val="20"/>
           <w:highlight w:val="lightGray"/>
         </w:rPr>
-        <w:t>.csv(</w:t>
-      </w:r>
-      <w:proofErr w:type="gramEnd"/>
+        <w:t>lapply()</w:t>
+      </w:r>
+      <w:r>
+        <w:rPr>
+          <w:sz w:val="24"/>
+          <w:szCs w:val="24"/>
+        </w:rPr>
+        <w:t xml:space="preserve"> function was used on the list of gene symbols and expression data, with the beforementioned user-defined function. The list produced from the output </w:t>
+      </w:r>
+      <w:r>
+        <w:rPr>
+          <w:sz w:val="24"/>
+          <w:szCs w:val="24"/>
+        </w:rPr>
+        <w:t>was</w:t>
+      </w:r>
+      <w:r>
+        <w:rPr>
+          <w:sz w:val="24"/>
+          <w:szCs w:val="24"/>
+        </w:rPr>
+        <w:t xml:space="preserve"> then unlisted using the </w:t>
+      </w:r>
       <w:r>
         <w:rPr>
           <w:rFonts w:ascii="Consolas" w:hAnsi="Consolas"/>
@@ -694,13 +886,76 @@
           <w:szCs w:val="20"/>
           <w:highlight w:val="lightGray"/>
         </w:rPr>
-        <w:t>)</w:t>
-      </w:r>
-      <w:r>
-        <w:rPr>
-          <w:rFonts w:ascii="Consolas" w:hAnsi="Consolas"/>
-          <w:sz w:val="20"/>
-          <w:szCs w:val="20"/>
+        <w:t>sapply()</w:t>
+      </w:r>
+      <w:r>
+        <w:rPr>
+          <w:sz w:val="24"/>
+          <w:szCs w:val="24"/>
+        </w:rPr>
+        <w:t xml:space="preserve"> function, and </w:t>
+      </w:r>
+      <w:r>
+        <w:rPr>
+          <w:sz w:val="24"/>
+          <w:szCs w:val="24"/>
+        </w:rPr>
+        <w:t>converted into a data frame. The data frame was then written into a file for further used.</w:t>
+      </w:r>
+    </w:p>
+    <w:p>
+      <w:pPr>
+        <w:jc w:val="both"/>
+        <w:rPr>
+          <w:b/>
+          <w:bCs/>
+          <w:sz w:val="24"/>
+          <w:szCs w:val="24"/>
+        </w:rPr>
+      </w:pPr>
+      <w:r>
+        <w:rPr>
+          <w:b/>
+          <w:bCs/>
+          <w:sz w:val="24"/>
+          <w:szCs w:val="24"/>
+        </w:rPr>
+        <w:t>Bootstrap method</w:t>
+      </w:r>
+    </w:p>
+    <w:p>
+      <w:pPr>
+        <w:jc w:val="both"/>
+        <w:rPr>
+          <w:sz w:val="24"/>
+          <w:szCs w:val="24"/>
+        </w:rPr>
+      </w:pPr>
+      <w:r>
+        <w:rPr>
+          <w:sz w:val="24"/>
+          <w:szCs w:val="24"/>
+        </w:rPr>
+        <w:t>The bootstrap method is done on the statistical programming language R in RStudio</w:t>
+      </w:r>
+      <w:r>
+        <w:rPr>
+          <w:sz w:val="24"/>
+          <w:szCs w:val="24"/>
+        </w:rPr>
+        <w:t>. The working directory is first set at the start of the R script. The data frame containing the gene expression data was then read into the R script. The data frame was then reorganised to change the “normal” class columns to the first 4 columns and the “IDC” class columns to the last 16 columns. 2 methods were employed to obtain a binary matrix of significant genes</w:t>
+      </w:r>
+      <w:r>
+        <w:rPr>
+          <w:sz w:val="24"/>
+          <w:szCs w:val="24"/>
+        </w:rPr>
+        <w:t xml:space="preserve"> for 1000 resamplings (bootstraps).</w:t>
+      </w:r>
+      <w:r>
+        <w:rPr>
+          <w:sz w:val="24"/>
+          <w:szCs w:val="24"/>
         </w:rPr>
         <w:t xml:space="preserve"> </w:t>
       </w:r>
@@ -709,9 +964,87 @@
           <w:sz w:val="24"/>
           <w:szCs w:val="24"/>
         </w:rPr>
-        <w:t xml:space="preserve">command. Using the </w:t>
-      </w:r>
-      <w:proofErr w:type="gramStart"/>
+        <w:t xml:space="preserve">Method 1: </w:t>
+      </w:r>
+      <w:r>
+        <w:rPr>
+          <w:sz w:val="24"/>
+          <w:szCs w:val="24"/>
+        </w:rPr>
+        <w:t xml:space="preserve">Using </w:t>
+      </w:r>
+      <w:r>
+        <w:rPr>
+          <w:sz w:val="24"/>
+          <w:szCs w:val="24"/>
+        </w:rPr>
+        <w:t>nested ‘</w:t>
+      </w:r>
+      <w:r>
+        <w:rPr>
+          <w:sz w:val="24"/>
+          <w:szCs w:val="24"/>
+        </w:rPr>
+        <w:t>for</w:t>
+      </w:r>
+      <w:r>
+        <w:rPr>
+          <w:sz w:val="24"/>
+          <w:szCs w:val="24"/>
+        </w:rPr>
+        <w:t>’</w:t>
+      </w:r>
+      <w:r>
+        <w:rPr>
+          <w:sz w:val="24"/>
+          <w:szCs w:val="24"/>
+        </w:rPr>
+        <w:t xml:space="preserve"> loops to produce binary matri</w:t>
+      </w:r>
+      <w:r>
+        <w:rPr>
+          <w:sz w:val="24"/>
+          <w:szCs w:val="24"/>
+        </w:rPr>
+        <w:t>x</w:t>
+      </w:r>
+      <w:r>
+        <w:rPr>
+          <w:sz w:val="24"/>
+          <w:szCs w:val="24"/>
+        </w:rPr>
+        <w:t xml:space="preserve">. </w:t>
+      </w:r>
+      <w:r>
+        <w:rPr>
+          <w:sz w:val="24"/>
+          <w:szCs w:val="24"/>
+        </w:rPr>
+        <w:t>Method 2: Using “genefilter” package’s “rowttests” function</w:t>
+      </w:r>
+      <w:r>
+        <w:rPr>
+          <w:sz w:val="24"/>
+          <w:szCs w:val="24"/>
+        </w:rPr>
+        <w:t>. Method 2 was selected for its quicker running speed.</w:t>
+      </w:r>
+    </w:p>
+    <w:p>
+      <w:pPr>
+        <w:jc w:val="both"/>
+        <w:rPr>
+          <w:sz w:val="24"/>
+          <w:szCs w:val="24"/>
+        </w:rPr>
+      </w:pPr>
+      <w:r>
+        <w:rPr>
+          <w:sz w:val="24"/>
+          <w:szCs w:val="24"/>
+        </w:rPr>
+        <w:t xml:space="preserve">The resulting output stored in a list was then converted into a matrix by both the </w:t>
+      </w:r>
       <w:r>
         <w:rPr>
           <w:rFonts w:ascii="Consolas" w:hAnsi="Consolas"/>
@@ -719,9 +1052,15 @@
           <w:szCs w:val="20"/>
           <w:highlight w:val="lightGray"/>
         </w:rPr>
-        <w:t>unique(</w:t>
-      </w:r>
-      <w:proofErr w:type="gramEnd"/>
+        <w:t>unlist()</w:t>
+      </w:r>
+      <w:r>
+        <w:rPr>
+          <w:sz w:val="24"/>
+          <w:szCs w:val="24"/>
+        </w:rPr>
+        <w:t xml:space="preserve"> function and the </w:t>
+      </w:r>
       <w:r>
         <w:rPr>
           <w:rFonts w:ascii="Consolas" w:hAnsi="Consolas"/>
@@ -729,16 +1068,15 @@
           <w:szCs w:val="20"/>
           <w:highlight w:val="lightGray"/>
         </w:rPr>
-        <w:t>)</w:t>
-      </w:r>
-      <w:r>
-        <w:rPr>
-          <w:sz w:val="24"/>
-          <w:szCs w:val="24"/>
-        </w:rPr>
-        <w:t xml:space="preserve"> function, the gene symbol vector was removed of any duplicate genes. An empty list was created using the </w:t>
-      </w:r>
-      <w:proofErr w:type="gramStart"/>
+        <w:t>matrix()</w:t>
+      </w:r>
+      <w:r>
+        <w:rPr>
+          <w:sz w:val="24"/>
+          <w:szCs w:val="24"/>
+        </w:rPr>
+        <w:t xml:space="preserve"> function. The frequency of significance of each gene out of 1000 resamplings was computed using a ‘for’ loop. The “caret” package was then installed. A confusion matrix was then produced using the </w:t>
+      </w:r>
       <w:r>
         <w:rPr>
           <w:rFonts w:ascii="Consolas" w:hAnsi="Consolas"/>
@@ -746,9 +1084,15 @@
           <w:szCs w:val="20"/>
           <w:highlight w:val="lightGray"/>
         </w:rPr>
-        <w:t>list(</w:t>
-      </w:r>
-      <w:proofErr w:type="gramEnd"/>
+        <w:t>confusionMatrix()</w:t>
+      </w:r>
+      <w:r>
+        <w:rPr>
+          <w:sz w:val="24"/>
+          <w:szCs w:val="24"/>
+        </w:rPr>
+        <w:t xml:space="preserve"> function from the “caret” package. The precision, recall and F-score were subsequently calculated using the output of the </w:t>
+      </w:r>
       <w:r>
         <w:rPr>
           <w:rFonts w:ascii="Consolas" w:hAnsi="Consolas"/>
@@ -756,121 +1100,24 @@
           <w:szCs w:val="20"/>
           <w:highlight w:val="lightGray"/>
         </w:rPr>
-        <w:t>)</w:t>
-      </w:r>
-      <w:r>
-        <w:rPr>
-          <w:sz w:val="24"/>
-          <w:szCs w:val="24"/>
-        </w:rPr>
-        <w:t xml:space="preserve"> function. A simple function was written to determine the mean expression level for genes which have multiple rows. The </w:t>
-      </w:r>
-      <w:proofErr w:type="spellStart"/>
-      <w:proofErr w:type="gramStart"/>
-      <w:r>
-        <w:rPr>
-          <w:rFonts w:ascii="Consolas" w:hAnsi="Consolas"/>
-          <w:sz w:val="20"/>
-          <w:szCs w:val="20"/>
-          <w:highlight w:val="lightGray"/>
-        </w:rPr>
-        <w:t>lapply</w:t>
-      </w:r>
-      <w:proofErr w:type="spellEnd"/>
-      <w:r>
-        <w:rPr>
-          <w:rFonts w:ascii="Consolas" w:hAnsi="Consolas"/>
-          <w:sz w:val="20"/>
-          <w:szCs w:val="20"/>
-          <w:highlight w:val="lightGray"/>
-        </w:rPr>
-        <w:t>(</w:t>
-      </w:r>
-      <w:proofErr w:type="gramEnd"/>
-      <w:r>
-        <w:rPr>
-          <w:rFonts w:ascii="Consolas" w:hAnsi="Consolas"/>
-          <w:sz w:val="20"/>
-          <w:szCs w:val="20"/>
-          <w:highlight w:val="lightGray"/>
-        </w:rPr>
-        <w:t>)</w:t>
-      </w:r>
-      <w:r>
-        <w:rPr>
-          <w:sz w:val="24"/>
-          <w:szCs w:val="24"/>
-        </w:rPr>
-        <w:t xml:space="preserve"> function was used on the list of gene symbols and expression data, with the beforementioned user-defined function. The list produced from the output </w:t>
-      </w:r>
-      <w:r>
-        <w:rPr>
-          <w:sz w:val="24"/>
-          <w:szCs w:val="24"/>
-        </w:rPr>
-        <w:t>was</w:t>
-      </w:r>
-      <w:r>
-        <w:rPr>
-          <w:sz w:val="24"/>
-          <w:szCs w:val="24"/>
-        </w:rPr>
-        <w:t xml:space="preserve"> then unlisted using the </w:t>
-      </w:r>
-      <w:proofErr w:type="spellStart"/>
-      <w:proofErr w:type="gramStart"/>
-      <w:r>
-        <w:rPr>
-          <w:rFonts w:ascii="Consolas" w:hAnsi="Consolas"/>
-          <w:sz w:val="20"/>
-          <w:szCs w:val="20"/>
-          <w:highlight w:val="lightGray"/>
-        </w:rPr>
-        <w:t>sapply</w:t>
-      </w:r>
-      <w:proofErr w:type="spellEnd"/>
-      <w:r>
-        <w:rPr>
-          <w:rFonts w:ascii="Consolas" w:hAnsi="Consolas"/>
-          <w:sz w:val="20"/>
-          <w:szCs w:val="20"/>
-          <w:highlight w:val="lightGray"/>
-        </w:rPr>
-        <w:t>(</w:t>
-      </w:r>
-      <w:proofErr w:type="gramEnd"/>
-      <w:r>
-        <w:rPr>
-          <w:rFonts w:ascii="Consolas" w:hAnsi="Consolas"/>
-          <w:sz w:val="20"/>
-          <w:szCs w:val="20"/>
-          <w:highlight w:val="lightGray"/>
-        </w:rPr>
-        <w:t>)</w:t>
-      </w:r>
-      <w:r>
-        <w:rPr>
-          <w:sz w:val="24"/>
-          <w:szCs w:val="24"/>
-        </w:rPr>
-        <w:t xml:space="preserve"> function, and </w:t>
-      </w:r>
-      <w:r>
-        <w:rPr>
-          <w:sz w:val="24"/>
-          <w:szCs w:val="24"/>
-        </w:rPr>
-        <w:t>converted into a data frame. The data frame was then written into a file for further used.</w:t>
-      </w:r>
-    </w:p>
-    <w:p>
-      <w:pPr>
-        <w:jc w:val="both"/>
+        <w:t>confusionMatrix()</w:t>
+      </w:r>
+      <w:r>
+        <w:rPr>
+          <w:sz w:val="24"/>
+          <w:szCs w:val="24"/>
+        </w:rPr>
+        <w:t xml:space="preserve"> function. A visualisation of the confusion matrix was then created by producing a simple plot with a user-defined function. A distance matrix was then computed using a Jaccard’s coefficient user-defined function, and a nested ‘for’ loop. The data frames and matrices were then written into files for further use.</w:t>
+      </w:r>
+    </w:p>
+    <w:p>
+      <w:pPr>
         <w:rPr>
           <w:b/>
           <w:bCs/>
           <w:sz w:val="24"/>
           <w:szCs w:val="24"/>
+          <w:u w:val="single"/>
         </w:rPr>
       </w:pPr>
       <w:r>
@@ -879,326 +1126,14 @@
           <w:bCs/>
           <w:sz w:val="24"/>
           <w:szCs w:val="24"/>
-        </w:rPr>
-        <w:t>Bootstrap method</w:t>
-      </w:r>
-    </w:p>
-    <w:p>
-      <w:pPr>
-        <w:jc w:val="both"/>
-        <w:rPr>
-          <w:sz w:val="24"/>
-          <w:szCs w:val="24"/>
-        </w:rPr>
-      </w:pPr>
-      <w:r>
-        <w:rPr>
-          <w:sz w:val="24"/>
-          <w:szCs w:val="24"/>
-        </w:rPr>
-        <w:t>The bootstrap method is done on the statistical programming language R in RStudio</w:t>
-      </w:r>
-      <w:r>
-        <w:rPr>
-          <w:sz w:val="24"/>
-          <w:szCs w:val="24"/>
-        </w:rPr>
-        <w:t>. The working directory is first set at the start of the R script. The data frame containing the gene expression data was then read into the R script. The data frame was then reorganised to change the “normal” class columns to the first 4 columns and the “IDC” class columns to the last 16 columns. 2 methods were employed to obtain a binary matrix of significant genes</w:t>
-      </w:r>
-      <w:r>
-        <w:rPr>
-          <w:sz w:val="24"/>
-          <w:szCs w:val="24"/>
-        </w:rPr>
-        <w:t xml:space="preserve"> for 1000 </w:t>
-      </w:r>
-      <w:proofErr w:type="spellStart"/>
-      <w:r>
-        <w:rPr>
-          <w:sz w:val="24"/>
-          <w:szCs w:val="24"/>
-        </w:rPr>
-        <w:t>resamplings</w:t>
-      </w:r>
-      <w:proofErr w:type="spellEnd"/>
-      <w:r>
-        <w:rPr>
-          <w:sz w:val="24"/>
-          <w:szCs w:val="24"/>
-        </w:rPr>
-        <w:t xml:space="preserve"> (bootstraps).</w:t>
-      </w:r>
-    </w:p>
-    <w:p>
-      <w:pPr>
-        <w:jc w:val="both"/>
-        <w:rPr>
-          <w:sz w:val="24"/>
-          <w:szCs w:val="24"/>
-        </w:rPr>
-      </w:pPr>
-      <w:r>
-        <w:rPr>
-          <w:sz w:val="24"/>
-          <w:szCs w:val="24"/>
-        </w:rPr>
-        <w:t xml:space="preserve">Method 1: </w:t>
-      </w:r>
-      <w:r>
-        <w:rPr>
-          <w:sz w:val="24"/>
-          <w:szCs w:val="24"/>
-        </w:rPr>
-        <w:t xml:space="preserve">Using </w:t>
-      </w:r>
-      <w:r>
-        <w:rPr>
-          <w:sz w:val="24"/>
-          <w:szCs w:val="24"/>
-        </w:rPr>
-        <w:t>nested ‘</w:t>
-      </w:r>
-      <w:r>
-        <w:rPr>
-          <w:sz w:val="24"/>
-          <w:szCs w:val="24"/>
-        </w:rPr>
-        <w:t>for</w:t>
-      </w:r>
-      <w:r>
-        <w:rPr>
-          <w:sz w:val="24"/>
-          <w:szCs w:val="24"/>
-        </w:rPr>
-        <w:t>’</w:t>
-      </w:r>
-      <w:r>
-        <w:rPr>
-          <w:sz w:val="24"/>
-          <w:szCs w:val="24"/>
-        </w:rPr>
-        <w:t xml:space="preserve"> loops to produce binary matri</w:t>
-      </w:r>
-      <w:r>
-        <w:rPr>
-          <w:sz w:val="24"/>
-          <w:szCs w:val="24"/>
-        </w:rPr>
-        <w:t xml:space="preserve">x </w:t>
-      </w:r>
-    </w:p>
-    <w:p>
-      <w:pPr>
-        <w:jc w:val="both"/>
-        <w:rPr>
-          <w:sz w:val="24"/>
-          <w:szCs w:val="24"/>
-        </w:rPr>
-      </w:pPr>
-      <w:r>
-        <w:rPr>
-          <w:sz w:val="24"/>
-          <w:szCs w:val="24"/>
-        </w:rPr>
-        <w:t>Method 2: Using “</w:t>
-      </w:r>
-      <w:proofErr w:type="spellStart"/>
-      <w:r>
-        <w:rPr>
-          <w:sz w:val="24"/>
-          <w:szCs w:val="24"/>
-        </w:rPr>
-        <w:t>genefilter</w:t>
-      </w:r>
-      <w:proofErr w:type="spellEnd"/>
-      <w:r>
-        <w:rPr>
-          <w:sz w:val="24"/>
-          <w:szCs w:val="24"/>
-        </w:rPr>
-        <w:t>” package’s “</w:t>
-      </w:r>
-      <w:proofErr w:type="spellStart"/>
-      <w:r>
-        <w:rPr>
-          <w:sz w:val="24"/>
-          <w:szCs w:val="24"/>
-        </w:rPr>
-        <w:t>rowttests</w:t>
-      </w:r>
-      <w:proofErr w:type="spellEnd"/>
-      <w:r>
-        <w:rPr>
-          <w:sz w:val="24"/>
-          <w:szCs w:val="24"/>
-        </w:rPr>
-        <w:t>” function</w:t>
-      </w:r>
-    </w:p>
-    <w:p>
-      <w:pPr>
-        <w:jc w:val="both"/>
-        <w:rPr>
-          <w:sz w:val="24"/>
-          <w:szCs w:val="24"/>
-        </w:rPr>
-      </w:pPr>
-      <w:r>
-        <w:rPr>
-          <w:sz w:val="24"/>
-          <w:szCs w:val="24"/>
-        </w:rPr>
-        <w:t xml:space="preserve">The resulting output stored in a list was then converted into a matrix by both the </w:t>
-      </w:r>
-      <w:proofErr w:type="spellStart"/>
-      <w:proofErr w:type="gramStart"/>
-      <w:r>
-        <w:rPr>
-          <w:rFonts w:ascii="Consolas" w:hAnsi="Consolas"/>
-          <w:sz w:val="20"/>
-          <w:szCs w:val="20"/>
-          <w:highlight w:val="lightGray"/>
-        </w:rPr>
-        <w:t>unlist</w:t>
-      </w:r>
-      <w:proofErr w:type="spellEnd"/>
-      <w:r>
-        <w:rPr>
-          <w:rFonts w:ascii="Consolas" w:hAnsi="Consolas"/>
-          <w:sz w:val="20"/>
-          <w:szCs w:val="20"/>
-          <w:highlight w:val="lightGray"/>
-        </w:rPr>
-        <w:t>(</w:t>
-      </w:r>
-      <w:proofErr w:type="gramEnd"/>
-      <w:r>
-        <w:rPr>
-          <w:rFonts w:ascii="Consolas" w:hAnsi="Consolas"/>
-          <w:sz w:val="20"/>
-          <w:szCs w:val="20"/>
-          <w:highlight w:val="lightGray"/>
-        </w:rPr>
-        <w:t>)</w:t>
-      </w:r>
-      <w:r>
-        <w:rPr>
-          <w:sz w:val="24"/>
-          <w:szCs w:val="24"/>
-        </w:rPr>
-        <w:t xml:space="preserve"> function and the </w:t>
-      </w:r>
-      <w:r>
-        <w:rPr>
-          <w:rFonts w:ascii="Consolas" w:hAnsi="Consolas"/>
-          <w:sz w:val="20"/>
-          <w:szCs w:val="20"/>
-          <w:highlight w:val="lightGray"/>
-        </w:rPr>
-        <w:t>matrix()</w:t>
-      </w:r>
-      <w:r>
-        <w:rPr>
-          <w:sz w:val="24"/>
-          <w:szCs w:val="24"/>
-        </w:rPr>
-        <w:t xml:space="preserve"> function. The frequency of significance of each gene out of 1000 </w:t>
-      </w:r>
-      <w:proofErr w:type="spellStart"/>
-      <w:r>
-        <w:rPr>
-          <w:sz w:val="24"/>
-          <w:szCs w:val="24"/>
-        </w:rPr>
-        <w:t>resamplings</w:t>
-      </w:r>
-      <w:proofErr w:type="spellEnd"/>
-      <w:r>
-        <w:rPr>
-          <w:sz w:val="24"/>
-          <w:szCs w:val="24"/>
-        </w:rPr>
-        <w:t xml:space="preserve"> was computed using a ‘for’ loop. The “caret” package was then installed. A confusion matrix was then produced using the </w:t>
-      </w:r>
-      <w:proofErr w:type="spellStart"/>
-      <w:proofErr w:type="gramStart"/>
-      <w:r>
-        <w:rPr>
-          <w:rFonts w:ascii="Consolas" w:hAnsi="Consolas"/>
-          <w:sz w:val="20"/>
-          <w:szCs w:val="20"/>
-          <w:highlight w:val="lightGray"/>
-        </w:rPr>
-        <w:t>confusionMatrix</w:t>
-      </w:r>
-      <w:proofErr w:type="spellEnd"/>
-      <w:r>
-        <w:rPr>
-          <w:rFonts w:ascii="Consolas" w:hAnsi="Consolas"/>
-          <w:sz w:val="20"/>
-          <w:szCs w:val="20"/>
-          <w:highlight w:val="lightGray"/>
-        </w:rPr>
-        <w:t>(</w:t>
-      </w:r>
-      <w:proofErr w:type="gramEnd"/>
-      <w:r>
-        <w:rPr>
-          <w:rFonts w:ascii="Consolas" w:hAnsi="Consolas"/>
-          <w:sz w:val="20"/>
-          <w:szCs w:val="20"/>
-          <w:highlight w:val="lightGray"/>
-        </w:rPr>
-        <w:t>)</w:t>
-      </w:r>
-      <w:r>
-        <w:rPr>
-          <w:sz w:val="24"/>
-          <w:szCs w:val="24"/>
-        </w:rPr>
-        <w:t xml:space="preserve"> function from the “caret” package. The precision, recall and F-score were subsequently calculated using the output of the </w:t>
-      </w:r>
-      <w:proofErr w:type="spellStart"/>
-      <w:proofErr w:type="gramStart"/>
-      <w:r>
-        <w:rPr>
-          <w:rFonts w:ascii="Consolas" w:hAnsi="Consolas"/>
-          <w:sz w:val="20"/>
-          <w:szCs w:val="20"/>
-          <w:highlight w:val="lightGray"/>
-        </w:rPr>
-        <w:t>confusionMatrix</w:t>
-      </w:r>
-      <w:proofErr w:type="spellEnd"/>
-      <w:r>
-        <w:rPr>
-          <w:rFonts w:ascii="Consolas" w:hAnsi="Consolas"/>
-          <w:sz w:val="20"/>
-          <w:szCs w:val="20"/>
-          <w:highlight w:val="lightGray"/>
-        </w:rPr>
-        <w:t>(</w:t>
-      </w:r>
-      <w:proofErr w:type="gramEnd"/>
-      <w:r>
-        <w:rPr>
-          <w:rFonts w:ascii="Consolas" w:hAnsi="Consolas"/>
-          <w:sz w:val="20"/>
-          <w:szCs w:val="20"/>
-          <w:highlight w:val="lightGray"/>
-        </w:rPr>
-        <w:t>)</w:t>
-      </w:r>
-      <w:r>
-        <w:rPr>
-          <w:sz w:val="24"/>
-          <w:szCs w:val="24"/>
-        </w:rPr>
-        <w:t xml:space="preserve"> function. A visualisation of the confusion matrix was then created by producing a simple plot with a user-defined function. A distance matrix was then computed using a Jaccard’s coefficient user-defined function, and a nested ‘for’ loop. The data frames and matrices were then written into files for further use.</w:t>
-      </w:r>
-    </w:p>
-    <w:p>
-      <w:pPr>
+          <w:u w:val="single"/>
+        </w:rPr>
+        <w:br w:type="page"/>
+      </w:r>
+    </w:p>
+    <w:p>
+      <w:pPr>
+        <w:jc w:val="both"/>
         <w:rPr>
           <w:b/>
           <w:bCs/>
@@ -1209,49 +1144,27 @@
       </w:pPr>
       <w:r>
         <w:rPr>
-          <w:b/>
-          <w:bCs/>
-          <w:sz w:val="24"/>
-          <w:szCs w:val="24"/>
-          <w:u w:val="single"/>
-        </w:rPr>
-        <w:br w:type="page"/>
-      </w:r>
-    </w:p>
-    <w:p>
-      <w:pPr>
-        <w:jc w:val="both"/>
-        <w:rPr>
-          <w:b/>
-          <w:bCs/>
-          <w:sz w:val="24"/>
-          <w:szCs w:val="24"/>
-          <w:u w:val="single"/>
-        </w:rPr>
-      </w:pPr>
-      <w:r>
-        <w:rPr>
           <w:noProof/>
-          <w:sz w:val="24"/>
-          <w:szCs w:val="24"/>
+          <w:sz w:val="28"/>
+          <w:szCs w:val="28"/>
         </w:rPr>
         <w:lastRenderedPageBreak/>
         <w:drawing>
-          <wp:anchor distT="0" distB="0" distL="114300" distR="114300" simplePos="0" relativeHeight="251667456" behindDoc="0" locked="0" layoutInCell="1" allowOverlap="1" wp14:anchorId="3A5AF513" wp14:editId="3982D64A">
+          <wp:anchor distT="0" distB="0" distL="114300" distR="114300" simplePos="0" relativeHeight="251667456" behindDoc="0" locked="0" layoutInCell="1" allowOverlap="1" wp14:anchorId="3A5AF513" wp14:editId="5B6AB9E0">
             <wp:simplePos x="0" y="0"/>
             <wp:positionH relativeFrom="column">
-              <wp:posOffset>614827</wp:posOffset>
+              <wp:posOffset>615315</wp:posOffset>
             </wp:positionH>
             <wp:positionV relativeFrom="paragraph">
-              <wp:posOffset>240128</wp:posOffset>
+              <wp:posOffset>321310</wp:posOffset>
             </wp:positionV>
-            <wp:extent cx="4126230" cy="3333750"/>
-            <wp:effectExtent l="0" t="0" r="7620" b="0"/>
+            <wp:extent cx="4126230" cy="3077210"/>
+            <wp:effectExtent l="0" t="0" r="7620" b="8890"/>
             <wp:wrapTight wrapText="bothSides">
               <wp:wrapPolygon edited="0">
                 <wp:start x="0" y="0"/>
-                <wp:lineTo x="0" y="21477"/>
-                <wp:lineTo x="21540" y="21477"/>
+                <wp:lineTo x="0" y="21529"/>
+                <wp:lineTo x="21540" y="21529"/>
                 <wp:lineTo x="21540" y="0"/>
                 <wp:lineTo x="0" y="0"/>
               </wp:wrapPolygon>
@@ -1267,7 +1180,7 @@
                     <pic:cNvPr id="8" name="Rplot.png"/>
                     <pic:cNvPicPr/>
                   </pic:nvPicPr>
-                  <pic:blipFill>
+                  <pic:blipFill rotWithShape="1">
                     <a:blip r:embed="rId5">
                       <a:extLst>
                         <a:ext uri="{28A0092B-C50C-407E-A947-70E740481C1C}">
@@ -1275,18 +1188,25 @@
                         </a:ext>
                       </a:extLst>
                     </a:blip>
-                    <a:stretch>
-                      <a:fillRect/>
-                    </a:stretch>
+                    <a:srcRect t="4220" b="3465"/>
+                    <a:stretch/>
                   </pic:blipFill>
-                  <pic:spPr>
+                  <pic:spPr bwMode="auto">
                     <a:xfrm>
                       <a:off x="0" y="0"/>
-                      <a:ext cx="4126230" cy="3333750"/>
+                      <a:ext cx="4126230" cy="3077210"/>
                     </a:xfrm>
                     <a:prstGeom prst="rect">
                       <a:avLst/>
                     </a:prstGeom>
+                    <a:ln>
+                      <a:noFill/>
+                    </a:ln>
+                    <a:extLst>
+                      <a:ext uri="{53640926-AAD7-44D8-BBD7-CCE9431645EC}">
+                        <a14:shadowObscured xmlns:a14="http://schemas.microsoft.com/office/drawing/2010/main"/>
+                      </a:ext>
+                    </a:extLst>
                   </pic:spPr>
                 </pic:pic>
               </a:graphicData>
@@ -1304,17 +1224,18 @@
         <w:rPr>
           <w:b/>
           <w:bCs/>
-          <w:sz w:val="24"/>
-          <w:szCs w:val="24"/>
+          <w:sz w:val="28"/>
+          <w:szCs w:val="28"/>
           <w:u w:val="single"/>
         </w:rPr>
-        <w:t>Results (1 to 3 paragraphs)</w:t>
-      </w:r>
-    </w:p>
-    <w:p>
-      <w:pPr>
-        <w:jc w:val="both"/>
-        <w:rPr>
+        <w:t>Results</w:t>
+      </w:r>
+    </w:p>
+    <w:p>
+      <w:pPr>
+        <w:jc w:val="both"/>
+        <w:rPr>
+          <w:noProof/>
           <w:sz w:val="24"/>
           <w:szCs w:val="24"/>
         </w:rPr>
@@ -1421,13 +1342,13 @@
         <mc:AlternateContent>
           <mc:Choice Requires="wps">
             <w:drawing>
-              <wp:anchor distT="45720" distB="45720" distL="114300" distR="114300" simplePos="0" relativeHeight="251662336" behindDoc="0" locked="0" layoutInCell="1" allowOverlap="1" wp14:anchorId="22C53999" wp14:editId="6DC12E8D">
+              <wp:anchor distT="45720" distB="45720" distL="114300" distR="114300" simplePos="0" relativeHeight="251662336" behindDoc="0" locked="0" layoutInCell="1" allowOverlap="1" wp14:anchorId="22C53999" wp14:editId="5E0964F4">
                 <wp:simplePos x="0" y="0"/>
                 <wp:positionH relativeFrom="column">
-                  <wp:posOffset>190549</wp:posOffset>
+                  <wp:posOffset>190500</wp:posOffset>
                 </wp:positionH>
                 <wp:positionV relativeFrom="paragraph">
-                  <wp:posOffset>179754</wp:posOffset>
+                  <wp:posOffset>24765</wp:posOffset>
                 </wp:positionV>
                 <wp:extent cx="5365750" cy="457200"/>
                 <wp:effectExtent l="0" t="0" r="25400" b="19050"/>
@@ -1489,7 +1410,6 @@
                               </w:rPr>
                               <w:t xml:space="preserve">of </w:t>
                             </w:r>
-                            <w:proofErr w:type="spellStart"/>
                             <w:r>
                               <w:rPr>
                                 <w:rFonts w:ascii="Consolas" w:hAnsi="Consolas"/>
@@ -1499,7 +1419,6 @@
                               </w:rPr>
                               <w:t>sum_vect</w:t>
                             </w:r>
-                            <w:proofErr w:type="spellEnd"/>
                             <w:r>
                               <w:rPr>
                                 <w:i/>
@@ -1542,7 +1461,7 @@
                 <v:stroke joinstyle="miter"/>
                 <v:path gradientshapeok="t" o:connecttype="rect"/>
               </v:shapetype>
-              <v:shape id="Text Box 2" o:spid="_x0000_s1026" type="#_x0000_t202" style="position:absolute;left:0;text-align:left;margin-left:15pt;margin-top:14.15pt;width:422.5pt;height:36pt;z-index:251662336;visibility:visible;mso-wrap-style:square;mso-width-percent:0;mso-height-percent:0;mso-wrap-distance-left:9pt;mso-wrap-distance-top:3.6pt;mso-wrap-distance-right:9pt;mso-wrap-distance-bottom:3.6pt;mso-position-horizontal:absolute;mso-position-horizontal-relative:text;mso-position-vertical:absolute;mso-position-vertical-relative:text;mso-width-percent:0;mso-height-percent:0;mso-width-relative:margin;mso-height-relative:margin;v-text-anchor:top" o:gfxdata="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" strokecolor="white [3212]">
+              <v:shape id="Text Box 2" o:spid="_x0000_s1026" type="#_x0000_t202" style="position:absolute;left:0;text-align:left;margin-left:15pt;margin-top:1.95pt;width:422.5pt;height:36pt;z-index:251662336;visibility:visible;mso-wrap-style:square;mso-width-percent:0;mso-height-percent:0;mso-wrap-distance-left:9pt;mso-wrap-distance-top:3.6pt;mso-wrap-distance-right:9pt;mso-wrap-distance-bottom:3.6pt;mso-position-horizontal:absolute;mso-position-horizontal-relative:text;mso-position-vertical:absolute;mso-position-vertical-relative:text;mso-width-percent:0;mso-height-percent:0;mso-width-relative:margin;mso-height-relative:margin;v-text-anchor:top" o:gfxdata="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" strokecolor="white [3212]">
                 <v:textbox>
                   <w:txbxContent>
                     <w:p>
@@ -1570,7 +1489,6 @@
                         </w:rPr>
                         <w:t xml:space="preserve">of </w:t>
                       </w:r>
-                      <w:proofErr w:type="spellStart"/>
                       <w:r>
                         <w:rPr>
                           <w:rFonts w:ascii="Consolas" w:hAnsi="Consolas"/>
@@ -1580,7 +1498,6 @@
                         </w:rPr>
                         <w:t>sum_vect</w:t>
                       </w:r>
-                      <w:proofErr w:type="spellEnd"/>
                       <w:r>
                         <w:rPr>
                           <w:i/>
@@ -1627,6 +1544,78 @@
       </w:pPr>
       <w:r>
         <w:rPr>
+          <w:sz w:val="24"/>
+          <w:szCs w:val="24"/>
+        </w:rPr>
+        <w:t>With reference to f</w:t>
+      </w:r>
+      <w:r>
+        <w:rPr>
+          <w:sz w:val="24"/>
+          <w:szCs w:val="24"/>
+        </w:rPr>
+        <w:t>igure 1</w:t>
+      </w:r>
+      <w:r>
+        <w:rPr>
+          <w:sz w:val="24"/>
+          <w:szCs w:val="24"/>
+        </w:rPr>
+        <w:t>,</w:t>
+      </w:r>
+      <w:r>
+        <w:rPr>
+          <w:sz w:val="24"/>
+          <w:szCs w:val="24"/>
+        </w:rPr>
+        <w:t xml:space="preserve"> genes</w:t>
+      </w:r>
+      <w:r>
+        <w:rPr>
+          <w:sz w:val="24"/>
+          <w:szCs w:val="24"/>
+        </w:rPr>
+        <w:t xml:space="preserve"> expressed in breast cancer</w:t>
+      </w:r>
+      <w:r>
+        <w:rPr>
+          <w:sz w:val="24"/>
+          <w:szCs w:val="24"/>
+        </w:rPr>
+        <w:t xml:space="preserve"> </w:t>
+      </w:r>
+      <w:r>
+        <w:rPr>
+          <w:sz w:val="24"/>
+          <w:szCs w:val="24"/>
+        </w:rPr>
+        <w:t>are expressed at a highest density of</w:t>
+      </w:r>
+      <w:r>
+        <w:rPr>
+          <w:sz w:val="24"/>
+          <w:szCs w:val="24"/>
+        </w:rPr>
+        <w:t xml:space="preserve"> </w:t>
+      </w:r>
+      <w:r>
+        <w:rPr>
+          <w:sz w:val="24"/>
+          <w:szCs w:val="24"/>
+        </w:rPr>
+        <w:t>around 50 - 100 samplings out of 1000. The frequency of gene significance decreases as the number of significant samplings increases.</w:t>
+      </w:r>
+    </w:p>
+    <w:p>
+      <w:pPr>
+        <w:jc w:val="both"/>
+        <w:rPr>
+          <w:sz w:val="24"/>
+          <w:szCs w:val="24"/>
+        </w:rPr>
+      </w:pPr>
+      <w:r>
+        <w:rPr>
           <w:b/>
           <w:bCs/>
           <w:noProof/>
@@ -1635,13 +1624,13 @@
           <w:u w:val="single"/>
         </w:rPr>
         <w:drawing>
-          <wp:anchor distT="0" distB="0" distL="114300" distR="114300" simplePos="0" relativeHeight="251668480" behindDoc="1" locked="0" layoutInCell="1" allowOverlap="1" wp14:anchorId="173B1C05" wp14:editId="23366E6E">
+          <wp:anchor distT="0" distB="0" distL="114300" distR="114300" simplePos="0" relativeHeight="251668480" behindDoc="1" locked="0" layoutInCell="1" allowOverlap="1" wp14:anchorId="173B1C05" wp14:editId="79C6F283">
             <wp:simplePos x="0" y="0"/>
             <wp:positionH relativeFrom="column">
-              <wp:posOffset>761512</wp:posOffset>
+              <wp:posOffset>761365</wp:posOffset>
             </wp:positionH>
             <wp:positionV relativeFrom="paragraph">
-              <wp:posOffset>672465</wp:posOffset>
+              <wp:posOffset>120650</wp:posOffset>
             </wp:positionV>
             <wp:extent cx="4144010" cy="2959735"/>
             <wp:effectExtent l="0" t="0" r="8890" b="0"/>
@@ -1698,78 +1687,6 @@
           </wp:anchor>
         </w:drawing>
       </w:r>
-      <w:r>
-        <w:rPr>
-          <w:sz w:val="24"/>
-          <w:szCs w:val="24"/>
-        </w:rPr>
-        <w:t>With reference to f</w:t>
-      </w:r>
-      <w:r>
-        <w:rPr>
-          <w:sz w:val="24"/>
-          <w:szCs w:val="24"/>
-        </w:rPr>
-        <w:t>igure 1</w:t>
-      </w:r>
-      <w:r>
-        <w:rPr>
-          <w:sz w:val="24"/>
-          <w:szCs w:val="24"/>
-        </w:rPr>
-        <w:t>,</w:t>
-      </w:r>
-      <w:r>
-        <w:rPr>
-          <w:sz w:val="24"/>
-          <w:szCs w:val="24"/>
-        </w:rPr>
-        <w:t xml:space="preserve"> genes</w:t>
-      </w:r>
-      <w:r>
-        <w:rPr>
-          <w:sz w:val="24"/>
-          <w:szCs w:val="24"/>
-        </w:rPr>
-        <w:t xml:space="preserve"> expressed in breast cancer</w:t>
-      </w:r>
-      <w:r>
-        <w:rPr>
-          <w:sz w:val="24"/>
-          <w:szCs w:val="24"/>
-        </w:rPr>
-        <w:t xml:space="preserve"> </w:t>
-      </w:r>
-      <w:r>
-        <w:rPr>
-          <w:sz w:val="24"/>
-          <w:szCs w:val="24"/>
-        </w:rPr>
-        <w:t>are expressed at a highest density of</w:t>
-      </w:r>
-      <w:r>
-        <w:rPr>
-          <w:sz w:val="24"/>
-          <w:szCs w:val="24"/>
-        </w:rPr>
-        <w:t xml:space="preserve"> </w:t>
-      </w:r>
-      <w:r>
-        <w:rPr>
-          <w:sz w:val="24"/>
-          <w:szCs w:val="24"/>
-        </w:rPr>
-        <w:t>around 50 - 100 samplings out of 1000. The frequency of gene significance decreases as the number of significant samplings increases.</w:t>
-      </w:r>
-    </w:p>
-    <w:p>
-      <w:pPr>
-        <w:jc w:val="both"/>
-        <w:rPr>
-          <w:sz w:val="24"/>
-          <w:szCs w:val="24"/>
-        </w:rPr>
-      </w:pPr>
     </w:p>
     <w:p>
       <w:pPr>
@@ -1863,13 +1780,13 @@
         <mc:AlternateContent>
           <mc:Choice Requires="wps">
             <w:drawing>
-              <wp:anchor distT="45720" distB="45720" distL="114300" distR="114300" simplePos="0" relativeHeight="251666432" behindDoc="0" locked="0" layoutInCell="1" allowOverlap="1" wp14:anchorId="6FB95303" wp14:editId="0610F07F">
+              <wp:anchor distT="45720" distB="45720" distL="114300" distR="114300" simplePos="0" relativeHeight="251666432" behindDoc="0" locked="0" layoutInCell="1" allowOverlap="1" wp14:anchorId="6FB95303" wp14:editId="12BD201F">
                 <wp:simplePos x="0" y="0"/>
                 <wp:positionH relativeFrom="column">
                   <wp:posOffset>617855</wp:posOffset>
                 </wp:positionH>
                 <wp:positionV relativeFrom="paragraph">
-                  <wp:posOffset>134425</wp:posOffset>
+                  <wp:posOffset>280524</wp:posOffset>
                 </wp:positionV>
                 <wp:extent cx="4361180" cy="313055"/>
                 <wp:effectExtent l="0" t="0" r="20320" b="10795"/>
@@ -1980,7 +1897,7 @@
           </mc:Choice>
           <mc:Fallback>
             <w:pict>
-              <v:shape w14:anchorId="6FB95303" id="_x0000_s1027" type="#_x0000_t202" style="position:absolute;left:0;text-align:left;margin-left:48.65pt;margin-top:10.6pt;width:343.4pt;height:24.65pt;z-index:251666432;visibility:visible;mso-wrap-style:square;mso-width-percent:0;mso-height-percent:0;mso-wrap-distance-left:9pt;mso-wrap-distance-top:3.6pt;mso-wrap-distance-right:9pt;mso-wrap-distance-bottom:3.6pt;mso-position-horizontal:absolute;mso-position-horizontal-relative:text;mso-position-vertical:absolute;mso-position-vertical-relative:text;mso-width-percent:0;mso-height-percent:0;mso-width-relative:margin;mso-height-relative:margin;v-text-anchor:top" o:gfxdata="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" strokecolor="white [3212]">
+              <v:shape w14:anchorId="6FB95303" id="_x0000_s1027" type="#_x0000_t202" style="position:absolute;left:0;text-align:left;margin-left:48.65pt;margin-top:22.1pt;width:343.4pt;height:24.65pt;z-index:251666432;visibility:visible;mso-wrap-style:square;mso-width-percent:0;mso-height-percent:0;mso-wrap-distance-left:9pt;mso-wrap-distance-top:3.6pt;mso-wrap-distance-right:9pt;mso-wrap-distance-bottom:3.6pt;mso-position-horizontal:absolute;mso-position-horizontal-relative:text;mso-position-vertical:absolute;mso-position-vertical-relative:text;mso-width-percent:0;mso-height-percent:0;mso-width-relative:margin;mso-height-relative:margin;v-text-anchor:top" o:gfxdata="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" strokecolor="white [3212]">
                 <v:textbox>
                   <w:txbxContent>
                     <w:p>
@@ -2114,14 +2031,132 @@
           <w:u w:val="single"/>
         </w:rPr>
         <w:lastRenderedPageBreak/>
-        <w:t>Discussion (1 to 3 paragraphs)</w:t>
-      </w:r>
-      <w:bookmarkStart w:id="0" w:name="_GoBack"/>
-      <w:bookmarkEnd w:id="0"/>
-    </w:p>
-    <w:p>
-      <w:pPr>
-        <w:jc w:val="both"/>
+        <w:t>Discussion</w:t>
+      </w:r>
+    </w:p>
+    <w:p>
+      <w:pPr>
+        <w:jc w:val="both"/>
+        <w:rPr>
+          <w:sz w:val="24"/>
+          <w:szCs w:val="24"/>
+        </w:rPr>
+      </w:pPr>
+      <w:r>
+        <w:rPr>
+          <w:sz w:val="24"/>
+          <w:szCs w:val="24"/>
+        </w:rPr>
+        <w:t xml:space="preserve">The results above show that there was high precision, high recall and a high F1-score. </w:t>
+      </w:r>
+      <w:r>
+        <w:rPr>
+          <w:sz w:val="24"/>
+          <w:szCs w:val="24"/>
+        </w:rPr>
+        <w:t xml:space="preserve">The analysis of the data </w:t>
+      </w:r>
+      <w:r>
+        <w:rPr>
+          <w:sz w:val="24"/>
+          <w:szCs w:val="24"/>
+        </w:rPr>
+        <w:t>may indicate</w:t>
+      </w:r>
+      <w:r>
+        <w:rPr>
+          <w:sz w:val="24"/>
+          <w:szCs w:val="24"/>
+        </w:rPr>
+        <w:t xml:space="preserve"> that</w:t>
+      </w:r>
+      <w:r>
+        <w:rPr>
+          <w:sz w:val="24"/>
+          <w:szCs w:val="24"/>
+        </w:rPr>
+        <w:t xml:space="preserve"> the bootstrap technique produces reproducible results as evidenced by the high recall.</w:t>
+      </w:r>
+      <w:r>
+        <w:rPr>
+          <w:sz w:val="24"/>
+          <w:szCs w:val="24"/>
+        </w:rPr>
+        <w:t xml:space="preserve"> </w:t>
+      </w:r>
+      <w:r>
+        <w:rPr>
+          <w:sz w:val="24"/>
+          <w:szCs w:val="24"/>
+        </w:rPr>
+        <w:t xml:space="preserve">The high recall value of 0.952 reveals that there is </w:t>
+      </w:r>
+      <w:r>
+        <w:rPr>
+          <w:sz w:val="24"/>
+          <w:szCs w:val="24"/>
+        </w:rPr>
+        <w:t xml:space="preserve">a </w:t>
+      </w:r>
+      <w:r>
+        <w:rPr>
+          <w:sz w:val="24"/>
+          <w:szCs w:val="24"/>
+        </w:rPr>
+        <w:t>high number of relevant items selected.</w:t>
+      </w:r>
+      <w:r>
+        <w:rPr>
+          <w:sz w:val="24"/>
+          <w:szCs w:val="24"/>
+        </w:rPr>
+        <w:t xml:space="preserve"> The high precision value of 0.926 reveals that there is a high number of selected items that are relevant. The </w:t>
+      </w:r>
+      <w:r>
+        <w:rPr>
+          <w:sz w:val="24"/>
+          <w:szCs w:val="24"/>
+        </w:rPr>
+        <w:t>F1-score is also the weighted average of the Precision and Recall</w:t>
+      </w:r>
+      <w:r>
+        <w:rPr>
+          <w:sz w:val="24"/>
+          <w:szCs w:val="24"/>
+        </w:rPr>
+        <w:t>.</w:t>
+      </w:r>
+      <w:r>
+        <w:rPr>
+          <w:sz w:val="24"/>
+          <w:szCs w:val="24"/>
+        </w:rPr>
+        <w:t xml:space="preserve"> The high value of the F1-score, 0.0939, indicates good performance when comparing between ground truth and the 1000-times-bootstrapped sample. This may in turn, mean that the gene expression data is consistent and robust across all breast cancer specimens analysed. Another possible interpretation of the high precision and recall could be that the threshold </w:t>
+      </w:r>
+      <w:r>
+        <w:rPr>
+          <w:sz w:val="24"/>
+          <w:szCs w:val="24"/>
+        </w:rPr>
+        <w:t>of &gt;</w:t>
+      </w:r>
+      <w:r>
+        <w:rPr>
+          <w:sz w:val="24"/>
+          <w:szCs w:val="24"/>
+        </w:rPr>
+        <w:t xml:space="preserve">180 </w:t>
+      </w:r>
+      <w:r>
+        <w:rPr>
+          <w:sz w:val="24"/>
+          <w:szCs w:val="24"/>
+        </w:rPr>
+        <w:t>significant gene expression observations for the bootstrapped sample was suitable for determining significantly expressed genes in breast cancer.</w:t>
+      </w:r>
+    </w:p>
+    <w:p>
+      <w:pPr>
         <w:rPr>
           <w:b/>
           <w:bCs/>
@@ -2141,7 +2176,9 @@
           <w:u w:val="single"/>
         </w:rPr>
       </w:pPr>
-      <w:r>
+    </w:p>
+    <w:p>
+      <w:pPr>
         <w:rPr>
           <w:b/>
           <w:bCs/>
@@ -2149,11 +2186,8 @@
           <w:szCs w:val="24"/>
           <w:u w:val="single"/>
         </w:rPr>
-        <w:br w:type="page"/>
-      </w:r>
-    </w:p>
-    <w:p>
-      <w:pPr>
+      </w:pPr>
+      <w:r>
         <w:rPr>
           <w:b/>
           <w:bCs/>
@@ -2161,16 +2195,6 @@
           <w:szCs w:val="24"/>
           <w:u w:val="single"/>
         </w:rPr>
-      </w:pPr>
-      <w:r>
-        <w:rPr>
-          <w:b/>
-          <w:bCs/>
-          <w:sz w:val="24"/>
-          <w:szCs w:val="24"/>
-          <w:u w:val="single"/>
-        </w:rPr>
-        <w:lastRenderedPageBreak/>
         <w:t>References</w:t>
       </w:r>
     </w:p>
@@ -2186,37 +2210,12 @@
           <w:szCs w:val="24"/>
         </w:rPr>
       </w:pPr>
-      <w:proofErr w:type="spellStart"/>
-      <w:r>
-        <w:rPr>
-          <w:sz w:val="24"/>
-          <w:szCs w:val="24"/>
-        </w:rPr>
-        <w:t>Fagard</w:t>
-      </w:r>
-      <w:proofErr w:type="spellEnd"/>
-      <w:r>
-        <w:rPr>
-          <w:sz w:val="24"/>
-          <w:szCs w:val="24"/>
-        </w:rPr>
-        <w:t xml:space="preserve"> RH, </w:t>
-      </w:r>
-      <w:proofErr w:type="spellStart"/>
-      <w:r>
-        <w:rPr>
-          <w:sz w:val="24"/>
-          <w:szCs w:val="24"/>
-        </w:rPr>
-        <w:t>Staessen</w:t>
-      </w:r>
-      <w:proofErr w:type="spellEnd"/>
-      <w:r>
-        <w:rPr>
-          <w:sz w:val="24"/>
-          <w:szCs w:val="24"/>
-        </w:rPr>
-        <w:t xml:space="preserve"> JA, Thijs L. Advantages and disadvantages of the meta-analysis approach.</w:t>
+      <w:r>
+        <w:rPr>
+          <w:sz w:val="24"/>
+          <w:szCs w:val="24"/>
+        </w:rPr>
+        <w:t>Fagard RH, Staessen JA, Thijs L. Advantages and disadvantages of the meta-analysis approach.</w:t>
       </w:r>
       <w:r>
         <w:rPr>
@@ -2230,39 +2229,7 @@
           <w:sz w:val="24"/>
           <w:szCs w:val="24"/>
         </w:rPr>
-        <w:t xml:space="preserve">J </w:t>
-      </w:r>
-      <w:proofErr w:type="spellStart"/>
-      <w:r>
-        <w:rPr>
-          <w:sz w:val="24"/>
-          <w:szCs w:val="24"/>
-        </w:rPr>
-        <w:t>Hypertens</w:t>
-      </w:r>
-      <w:proofErr w:type="spellEnd"/>
-      <w:r>
-        <w:rPr>
-          <w:sz w:val="24"/>
-          <w:szCs w:val="24"/>
-        </w:rPr>
-        <w:t xml:space="preserve"> Suppl. 1996 Sep;14(2</w:t>
-      </w:r>
-      <w:proofErr w:type="gramStart"/>
-      <w:r>
-        <w:rPr>
-          <w:sz w:val="24"/>
-          <w:szCs w:val="24"/>
-        </w:rPr>
-        <w:t>):S</w:t>
-      </w:r>
-      <w:proofErr w:type="gramEnd"/>
-      <w:r>
-        <w:rPr>
-          <w:sz w:val="24"/>
-          <w:szCs w:val="24"/>
-        </w:rPr>
-        <w:t>9-12; discussion S13.</w:t>
+        <w:t>J Hypertens Suppl. 1996 Sep;14(2):S9-12; discussion S13.</w:t>
       </w:r>
     </w:p>
     <w:p>
@@ -2282,87 +2249,91 @@
           <w:sz w:val="24"/>
           <w:szCs w:val="24"/>
         </w:rPr>
-        <w:t xml:space="preserve">Ganesh N. Sharma, Rahul Dave, </w:t>
-      </w:r>
-      <w:proofErr w:type="spellStart"/>
-      <w:r>
-        <w:rPr>
-          <w:sz w:val="24"/>
-          <w:szCs w:val="24"/>
-        </w:rPr>
-        <w:t>Jyotsana</w:t>
-      </w:r>
-      <w:proofErr w:type="spellEnd"/>
-      <w:r>
-        <w:rPr>
-          <w:sz w:val="24"/>
-          <w:szCs w:val="24"/>
-        </w:rPr>
-        <w:t xml:space="preserve"> </w:t>
-      </w:r>
-      <w:proofErr w:type="spellStart"/>
-      <w:r>
-        <w:rPr>
-          <w:sz w:val="24"/>
-          <w:szCs w:val="24"/>
-        </w:rPr>
-        <w:t>Sanadya</w:t>
-      </w:r>
-      <w:proofErr w:type="spellEnd"/>
-      <w:r>
-        <w:rPr>
-          <w:sz w:val="24"/>
-          <w:szCs w:val="24"/>
-        </w:rPr>
-        <w:t xml:space="preserve">, </w:t>
-      </w:r>
-      <w:proofErr w:type="spellStart"/>
-      <w:r>
-        <w:rPr>
-          <w:sz w:val="24"/>
-          <w:szCs w:val="24"/>
-        </w:rPr>
-        <w:t>Piush</w:t>
-      </w:r>
-      <w:proofErr w:type="spellEnd"/>
-      <w:r>
-        <w:rPr>
-          <w:sz w:val="24"/>
-          <w:szCs w:val="24"/>
-        </w:rPr>
-        <w:t xml:space="preserve"> Sharma, and K. K Sharma. Various Types </w:t>
-      </w:r>
-      <w:proofErr w:type="gramStart"/>
-      <w:r>
-        <w:rPr>
-          <w:sz w:val="24"/>
-          <w:szCs w:val="24"/>
-        </w:rPr>
-        <w:t>And</w:t>
-      </w:r>
-      <w:proofErr w:type="gramEnd"/>
-      <w:r>
-        <w:rPr>
-          <w:sz w:val="24"/>
-          <w:szCs w:val="24"/>
-        </w:rPr>
-        <w:t xml:space="preserve"> Management Of Breast Cancer: An Overview. J Adv Pharm </w:t>
-      </w:r>
-      <w:proofErr w:type="spellStart"/>
-      <w:r>
-        <w:rPr>
-          <w:sz w:val="24"/>
-          <w:szCs w:val="24"/>
-        </w:rPr>
-        <w:t>Technol</w:t>
-      </w:r>
-      <w:proofErr w:type="spellEnd"/>
-      <w:r>
-        <w:rPr>
-          <w:sz w:val="24"/>
-          <w:szCs w:val="24"/>
-        </w:rPr>
-        <w:t xml:space="preserve"> Res. 2010 Apr-Jun; 1(2): 109–126.</w:t>
+        <w:t>Sharma</w:t>
+      </w:r>
+      <w:r>
+        <w:rPr>
+          <w:sz w:val="24"/>
+          <w:szCs w:val="24"/>
+        </w:rPr>
+        <w:t xml:space="preserve"> GN</w:t>
+      </w:r>
+      <w:r>
+        <w:rPr>
+          <w:sz w:val="24"/>
+          <w:szCs w:val="24"/>
+        </w:rPr>
+        <w:t>, Dave</w:t>
+      </w:r>
+      <w:r>
+        <w:rPr>
+          <w:sz w:val="24"/>
+          <w:szCs w:val="24"/>
+        </w:rPr>
+        <w:t xml:space="preserve"> R</w:t>
+      </w:r>
+      <w:r>
+        <w:rPr>
+          <w:sz w:val="24"/>
+          <w:szCs w:val="24"/>
+        </w:rPr>
+        <w:t>, Sanadya</w:t>
+      </w:r>
+      <w:r>
+        <w:rPr>
+          <w:sz w:val="24"/>
+          <w:szCs w:val="24"/>
+        </w:rPr>
+        <w:t xml:space="preserve"> J</w:t>
+      </w:r>
+      <w:r>
+        <w:rPr>
+          <w:sz w:val="24"/>
+          <w:szCs w:val="24"/>
+        </w:rPr>
+        <w:t>, Sharma</w:t>
+      </w:r>
+      <w:r>
+        <w:rPr>
+          <w:sz w:val="24"/>
+          <w:szCs w:val="24"/>
+        </w:rPr>
+        <w:t xml:space="preserve"> P</w:t>
+      </w:r>
+      <w:r>
+        <w:rPr>
+          <w:sz w:val="24"/>
+          <w:szCs w:val="24"/>
+        </w:rPr>
+        <w:t>, and Sharma</w:t>
+      </w:r>
+      <w:r>
+        <w:rPr>
+          <w:sz w:val="24"/>
+          <w:szCs w:val="24"/>
+        </w:rPr>
+        <w:t xml:space="preserve"> KK</w:t>
+      </w:r>
+      <w:r>
+        <w:rPr>
+          <w:sz w:val="24"/>
+          <w:szCs w:val="24"/>
+        </w:rPr>
+        <w:t xml:space="preserve">. Various Types </w:t>
+      </w:r>
+      <w:r>
+        <w:rPr>
+          <w:sz w:val="24"/>
+          <w:szCs w:val="24"/>
+        </w:rPr>
+        <w:t>and</w:t>
+      </w:r>
+      <w:r>
+        <w:rPr>
+          <w:sz w:val="24"/>
+          <w:szCs w:val="24"/>
+        </w:rPr>
+        <w:t xml:space="preserve"> Management Of Breast Cancer: An Overview. J Adv Pharm Technol Res. 2010 Apr-Jun; 1(2): 109–126.</w:t>
       </w:r>
     </w:p>
     <w:p>
@@ -2419,20 +2390,6 @@
           <w:sz w:val="24"/>
           <w:szCs w:val="24"/>
         </w:rPr>
-        <w:t>Timothy J</w:t>
-      </w:r>
-      <w:r>
-        <w:rPr>
-          <w:sz w:val="24"/>
-          <w:szCs w:val="24"/>
-        </w:rPr>
-        <w:t xml:space="preserve"> </w:t>
-      </w:r>
-      <w:r>
-        <w:rPr>
-          <w:sz w:val="24"/>
-          <w:szCs w:val="24"/>
-        </w:rPr>
         <w:t>Key</w:t>
       </w:r>
       <w:r>
@@ -2440,6 +2397,13 @@
           <w:sz w:val="24"/>
           <w:szCs w:val="24"/>
         </w:rPr>
+        <w:t xml:space="preserve"> TJ</w:t>
+      </w:r>
+      <w:r>
+        <w:rPr>
+          <w:sz w:val="24"/>
+          <w:szCs w:val="24"/>
+        </w:rPr>
         <w:t xml:space="preserve">, </w:t>
       </w:r>
       <w:r>
@@ -2447,24 +2411,15 @@
           <w:sz w:val="24"/>
           <w:szCs w:val="24"/>
         </w:rPr>
-        <w:t>Pia K</w:t>
-      </w:r>
-      <w:r>
-        <w:rPr>
-          <w:sz w:val="24"/>
-          <w:szCs w:val="24"/>
-        </w:rPr>
-        <w:t xml:space="preserve"> </w:t>
-      </w:r>
-      <w:proofErr w:type="spellStart"/>
-      <w:r>
-        <w:rPr>
-          <w:sz w:val="24"/>
-          <w:szCs w:val="24"/>
-        </w:rPr>
         <w:t>Verkasalo</w:t>
       </w:r>
-      <w:proofErr w:type="spellEnd"/>
+      <w:r>
+        <w:rPr>
+          <w:sz w:val="24"/>
+          <w:szCs w:val="24"/>
+        </w:rPr>
+        <w:t xml:space="preserve"> PK</w:t>
+      </w:r>
       <w:r>
         <w:rPr>
           <w:sz w:val="24"/>
@@ -2477,20 +2432,6 @@
           <w:sz w:val="24"/>
           <w:szCs w:val="24"/>
         </w:rPr>
-        <w:t>Emily</w:t>
-      </w:r>
-      <w:r>
-        <w:rPr>
-          <w:sz w:val="24"/>
-          <w:szCs w:val="24"/>
-        </w:rPr>
-        <w:t xml:space="preserve"> </w:t>
-      </w:r>
-      <w:r>
-        <w:rPr>
-          <w:sz w:val="24"/>
-          <w:szCs w:val="24"/>
-        </w:rPr>
         <w:t>Banks</w:t>
       </w:r>
       <w:r>
@@ -2498,6 +2439,13 @@
           <w:sz w:val="24"/>
           <w:szCs w:val="24"/>
         </w:rPr>
+        <w:t xml:space="preserve"> E</w:t>
+      </w:r>
+      <w:r>
+        <w:rPr>
+          <w:sz w:val="24"/>
+          <w:szCs w:val="24"/>
+        </w:rPr>
         <w:t xml:space="preserve">. </w:t>
       </w:r>
       <w:r>
@@ -2512,14 +2460,35 @@
           <w:sz w:val="24"/>
           <w:szCs w:val="24"/>
         </w:rPr>
-        <w:t xml:space="preserve">. The Lancet, Oncology </w:t>
-      </w:r>
-      <w:r>
-        <w:rPr>
-          <w:sz w:val="24"/>
-          <w:szCs w:val="24"/>
-        </w:rPr>
-        <w:t>Volume 2, Issue 3, March 2001, Pages 133-140</w:t>
+        <w:t xml:space="preserve">. </w:t>
+      </w:r>
+      <w:r>
+        <w:rPr>
+          <w:sz w:val="24"/>
+          <w:szCs w:val="24"/>
+        </w:rPr>
+        <w:t>2001. Lancet</w:t>
+      </w:r>
+      <w:r>
+        <w:rPr>
+          <w:sz w:val="24"/>
+          <w:szCs w:val="24"/>
+        </w:rPr>
+        <w:t xml:space="preserve"> Onco</w:t>
+      </w:r>
+      <w:r>
+        <w:rPr>
+          <w:sz w:val="24"/>
+          <w:szCs w:val="24"/>
+        </w:rPr>
+        <w:t>l 2(3):</w:t>
+      </w:r>
+      <w:r>
+        <w:rPr>
+          <w:sz w:val="24"/>
+          <w:szCs w:val="24"/>
+        </w:rPr>
+        <w:t>133-140</w:t>
       </w:r>
       <w:r>
         <w:rPr>
@@ -2528,19 +2497,8 @@
         </w:rPr>
         <w:t>.</w:t>
       </w:r>
-    </w:p>
-    <w:p>
-      <w:pPr>
-        <w:pStyle w:val="ListParagraph"/>
-        <w:numPr>
-          <w:ilvl w:val="0"/>
-          <w:numId w:val="1"/>
-        </w:numPr>
-        <w:rPr>
-          <w:sz w:val="24"/>
-          <w:szCs w:val="24"/>
-        </w:rPr>
-      </w:pPr>
+      <w:bookmarkStart w:id="0" w:name="_GoBack"/>
+      <w:bookmarkEnd w:id="0"/>
     </w:p>
     <w:sectPr>
       <w:pgSz w:w="11906" w:h="16838"/>

</xml_diff>